<commit_message>
Añadida Autorización y actualizado Documento grupal
</commit_message>
<xml_diff>
--- a/reports/C2/Group/00 - Requirements - Group.docx
+++ b/reports/C2/Group/00 - Requirements - Group.docx
@@ -4,7 +4,7 @@
   <w:body>
     <w:p>
       <w:pPr>
-        <w:pStyle w:val="Heading1"/>
+        <w:pStyle w:val="Ttulo1"/>
         <w:spacing w:before="0"/>
         <w:rPr>
           <w:rFonts w:cstheme="majorHAnsi"/>
@@ -91,7 +91,7 @@
           </w:tcPr>
           <w:p>
             <w:pPr>
-              <w:pStyle w:val="NoSpacing"/>
+              <w:pStyle w:val="Sinespaciado"/>
               <w:rPr>
                 <w:rFonts w:asciiTheme="majorHAnsi" w:hAnsiTheme="majorHAnsi" w:cstheme="majorHAnsi"/>
               </w:rPr>
@@ -148,7 +148,13 @@
                   <w:rPr>
                     <w:rFonts w:asciiTheme="majorHAnsi" w:hAnsiTheme="majorHAnsi" w:cstheme="majorHAnsi"/>
                   </w:rPr>
-                  <w:t>1.047</w:t>
+                  <w:t>2</w:t>
+                </w:r>
+                <w:r>
+                  <w:rPr>
+                    <w:rFonts w:asciiTheme="majorHAnsi" w:hAnsiTheme="majorHAnsi" w:cstheme="majorHAnsi"/>
+                  </w:rPr>
+                  <w:t>.047</w:t>
                 </w:r>
                 <w:r>
                   <w:rPr>
@@ -176,7 +182,7 @@
           </w:tcPr>
           <w:p>
             <w:pPr>
-              <w:pStyle w:val="NoSpacing"/>
+              <w:pStyle w:val="Sinespaciado"/>
               <w:rPr>
                 <w:rFonts w:asciiTheme="majorHAnsi" w:hAnsiTheme="majorHAnsi" w:cstheme="majorHAnsi"/>
               </w:rPr>
@@ -220,7 +226,7 @@
                   <w:rPr>
                     <w:rFonts w:asciiTheme="majorHAnsi" w:hAnsiTheme="majorHAnsi" w:cstheme="majorHAnsi"/>
                   </w:rPr>
-                  <w:t xml:space="preserve"> https://github.com/JoaquinBorjaLeon/C1-047-Acme-ANS-D04</w:t>
+                  <w:t xml:space="preserve">https://github.com/HectorGuePra/C2-047-Acme-Ans-C2 </w:t>
                 </w:r>
               </w:sdtContent>
             </w:sdt>
@@ -229,6 +235,35 @@
         </w:tc>
       </w:tr>
       <w:tr>
+        <w:trPr>
+          <w:gridAfter w:val="1"/>
+          <w:wAfter w:w="4513" w:type="dxa"/>
+        </w:trPr>
+        <w:tc>
+          <w:tcPr>
+            <w:tcW w:w="4513" w:type="dxa"/>
+            <w:tcMar>
+              <w:top w:w="85" w:type="dxa"/>
+              <w:left w:w="85" w:type="dxa"/>
+              <w:bottom w:w="85" w:type="dxa"/>
+              <w:right w:w="85" w:type="dxa"/>
+            </w:tcMar>
+          </w:tcPr>
+          <w:p>
+            <w:pPr>
+              <w:pStyle w:val="Sinespaciado"/>
+              <w:rPr>
+                <w:rFonts w:asciiTheme="majorHAnsi" w:hAnsiTheme="majorHAnsi" w:cstheme="majorHAnsi"/>
+              </w:rPr>
+            </w:pPr>
+          </w:p>
+        </w:tc>
+      </w:tr>
+      <w:tr>
+        <w:trPr>
+          <w:gridAfter w:val="1"/>
+          <w:wAfter w:w="4513" w:type="dxa"/>
+        </w:trPr>
         <w:tc>
           <w:tcPr>
             <w:tcW w:w="4513" w:type="dxa"/>
@@ -246,7 +281,7 @@
           </w:p>
           <w:p>
             <w:pPr>
-              <w:pStyle w:val="NoSpacing"/>
+              <w:pStyle w:val="Sinespaciado"/>
               <w:rPr>
                 <w:rFonts w:asciiTheme="majorHAnsi" w:hAnsiTheme="majorHAnsi" w:cstheme="majorBidi"/>
                 <w:b/>
@@ -276,33 +311,17 @@
               </w:rPr>
               <w:tab/>
             </w:r>
-            <w:permStart w:id="291510380" w:edGrp="everyone"/>
             <w:r>
               <w:rPr>
                 <w:rFonts w:asciiTheme="majorHAnsi" w:hAnsiTheme="majorHAnsi" w:cstheme="majorHAnsi"/>
                 <w:b/>
               </w:rPr>
-              <w:t xml:space="preserve"> </w:t>
-            </w:r>
-            <w:r>
-              <w:rPr>
-                <w:rFonts w:asciiTheme="majorHAnsi" w:hAnsiTheme="majorHAnsi" w:cstheme="majorHAnsi"/>
-                <w:b/>
-              </w:rPr>
-              <w:t>7**34*9*</w:t>
-            </w:r>
-            <w:r>
-              <w:rPr>
-                <w:rFonts w:asciiTheme="majorHAnsi" w:hAnsiTheme="majorHAnsi" w:cstheme="majorHAnsi"/>
-                <w:b/>
-              </w:rPr>
-              <w:t>T</w:t>
+              <w:t xml:space="preserve"> 7**34*9*T</w:t>
             </w:r>
           </w:p>
-          <w:permEnd w:id="291510380"/>
           <w:p>
             <w:pPr>
-              <w:pStyle w:val="NoSpacing"/>
+              <w:pStyle w:val="Sinespaciado"/>
               <w:rPr>
                 <w:rFonts w:asciiTheme="majorHAnsi" w:hAnsiTheme="majorHAnsi" w:cstheme="majorHAnsi"/>
                 <w:b/>
@@ -329,7 +348,6 @@
               </w:rPr>
               <w:tab/>
             </w:r>
-            <w:permStart w:id="1364481481" w:edGrp="everyone"/>
             <w:sdt>
               <w:sdtPr>
                 <w:rPr>
@@ -338,7 +356,7 @@
                 <w:tag w:val="UVUS01"/>
                 <w:id w:val="180091114"/>
                 <w:placeholder>
-                  <w:docPart w:val="F717FE4395C14BA2B1189239C7D2A38C"/>
+                  <w:docPart w:val="863FCE79C907418EAD72ACE9E9ADCC08"/>
                 </w:placeholder>
                 <w15:appearance w15:val="hidden"/>
                 <w:text/>
@@ -348,19 +366,7 @@
                   <w:rPr>
                     <w:rFonts w:asciiTheme="majorHAnsi" w:hAnsiTheme="majorHAnsi" w:cstheme="majorHAnsi"/>
                   </w:rPr>
-                  <w:t xml:space="preserve"> </w:t>
-                </w:r>
-                <w:r>
-                  <w:rPr>
-                    <w:rFonts w:asciiTheme="majorHAnsi" w:hAnsiTheme="majorHAnsi" w:cstheme="majorHAnsi"/>
-                  </w:rPr>
-                  <w:t>KRD7445</w:t>
-                </w:r>
-                <w:r>
-                  <w:rPr>
-                    <w:rFonts w:asciiTheme="majorHAnsi" w:hAnsiTheme="majorHAnsi" w:cstheme="majorHAnsi"/>
-                  </w:rPr>
-                  <w:t xml:space="preserve"> </w:t>
+                  <w:t xml:space="preserve"> KRD7445 </w:t>
                 </w:r>
                 <w:r>
                   <w:rPr>
@@ -370,11 +376,10 @@
                 </w:r>
               </w:sdtContent>
             </w:sdt>
-            <w:permEnd w:id="1364481481"/>
           </w:p>
           <w:p>
             <w:pPr>
-              <w:pStyle w:val="NoSpacing"/>
+              <w:pStyle w:val="Sinespaciado"/>
               <w:rPr>
                 <w:rFonts w:asciiTheme="majorHAnsi" w:hAnsiTheme="majorHAnsi" w:cstheme="majorHAnsi"/>
               </w:rPr>
@@ -399,7 +404,6 @@
               </w:rPr>
               <w:tab/>
             </w:r>
-            <w:permStart w:id="1443845444" w:edGrp="everyone"/>
             <w:sdt>
               <w:sdtPr>
                 <w:rPr>
@@ -408,7 +412,7 @@
                 <w:tag w:val="Student1"/>
                 <w:id w:val="234444542"/>
                 <w:placeholder>
-                  <w:docPart w:val="70BE6E77FEC241639CD9227E89E64B7B"/>
+                  <w:docPart w:val="78AA650083104155B7807224A1C778A8"/>
                 </w:placeholder>
                 <w15:appearance w15:val="hidden"/>
                 <w:text/>
@@ -418,19 +422,7 @@
                   <w:rPr>
                     <w:rFonts w:asciiTheme="majorHAnsi" w:hAnsiTheme="majorHAnsi" w:cstheme="majorHAnsi"/>
                   </w:rPr>
-                  <w:t xml:space="preserve"> </w:t>
-                </w:r>
-                <w:r>
-                  <w:rPr>
-                    <w:rFonts w:asciiTheme="majorHAnsi" w:hAnsiTheme="majorHAnsi" w:cstheme="majorHAnsi"/>
-                  </w:rPr>
-                  <w:t>Borja León, Joaquín</w:t>
-                </w:r>
-                <w:r>
-                  <w:rPr>
-                    <w:rFonts w:asciiTheme="majorHAnsi" w:hAnsiTheme="majorHAnsi" w:cstheme="majorHAnsi"/>
-                  </w:rPr>
-                  <w:t xml:space="preserve"> </w:t>
+                  <w:t xml:space="preserve"> Borja León, Joaquín </w:t>
                 </w:r>
                 <w:r>
                   <w:rPr>
@@ -440,7 +432,6 @@
                 </w:r>
               </w:sdtContent>
             </w:sdt>
-            <w:permEnd w:id="1443845444"/>
             <w:r>
               <w:rPr>
                 <w:rFonts w:asciiTheme="majorHAnsi" w:hAnsiTheme="majorHAnsi" w:cstheme="majorHAnsi"/>
@@ -469,7 +460,6 @@
               </w:rPr>
               <w:tab/>
             </w:r>
-            <w:permStart w:id="415123737" w:edGrp="everyone"/>
             <w:sdt>
               <w:sdtPr>
                 <w:rPr>
@@ -478,7 +468,7 @@
                 <w:tag w:val="Roles1"/>
                 <w:id w:val="1761787646"/>
                 <w:placeholder>
-                  <w:docPart w:val="70BE6E77FEC241639CD9227E89E64B7B"/>
+                  <w:docPart w:val="78AA650083104155B7807224A1C778A8"/>
                 </w:placeholder>
                 <w15:appearance w15:val="hidden"/>
                 <w:text/>
@@ -528,293 +518,13 @@
                 </w:r>
               </w:sdtContent>
             </w:sdt>
-            <w:permEnd w:id="415123737"/>
-          </w:p>
-        </w:tc>
-        <w:tc>
-          <w:tcPr>
-            <w:tcW w:w="4513" w:type="dxa"/>
-            <w:tcMar>
-              <w:top w:w="85" w:type="dxa"/>
-              <w:left w:w="85" w:type="dxa"/>
-              <w:bottom w:w="85" w:type="dxa"/>
-              <w:right w:w="85" w:type="dxa"/>
-            </w:tcMar>
-          </w:tcPr>
-          <w:p>
-            <w:r>
-              <w:t>Student #2</w:t>
-            </w:r>
-          </w:p>
-          <w:p>
-            <w:pPr>
-              <w:pStyle w:val="NoSpacing"/>
-              <w:rPr>
-                <w:rFonts w:asciiTheme="majorHAnsi" w:hAnsiTheme="majorHAnsi" w:cstheme="majorHAnsi"/>
-                <w:b/>
-              </w:rPr>
-            </w:pPr>
-            <w:r>
-              <w:rPr>
-                <w:rFonts w:asciiTheme="majorHAnsi" w:hAnsiTheme="majorHAnsi" w:cstheme="majorHAnsi"/>
-                <w:b/>
-              </w:rPr>
-              <w:t>ID:</w:t>
-            </w:r>
-            <w:r>
-              <w:rPr>
-                <w:rFonts w:asciiTheme="majorHAnsi" w:hAnsiTheme="majorHAnsi" w:cstheme="majorHAnsi"/>
-                <w:b/>
-              </w:rPr>
-              <w:tab/>
-            </w:r>
-            <w:r>
-              <w:rPr>
-                <w:rFonts w:asciiTheme="majorHAnsi" w:hAnsiTheme="majorHAnsi" w:cstheme="majorHAnsi"/>
-              </w:rPr>
-              <w:tab/>
-            </w:r>
-            <w:permStart w:id="1081366304" w:edGrp="everyone"/>
-            <w:r>
-              <w:rPr>
-                <w:rFonts w:asciiTheme="majorHAnsi" w:hAnsiTheme="majorHAnsi" w:cstheme="majorHAnsi"/>
-              </w:rPr>
-              <w:t xml:space="preserve"> </w:t>
-            </w:r>
-            <w:sdt>
-              <w:sdtPr>
-                <w:rPr>
-                  <w:rFonts w:asciiTheme="majorHAnsi" w:hAnsiTheme="majorHAnsi" w:cstheme="majorHAnsi"/>
-                  <w:b/>
-                  <w:bCs/>
-                  <w:color w:val="000000"/>
-                  <w:kern w:val="2"/>
-                  <w:bdr w:val="none" w:sz="0" w:space="0" w:color="auto" w:frame="1"/>
-                  <w14:ligatures w14:val="standardContextual"/>
-                </w:rPr>
-                <w:tag w:val="ID2"/>
-                <w:id w:val="-1276937016"/>
-                <w:placeholder>
-                  <w:docPart w:val="88B887F900EC475DA8B7FD987E527FD2"/>
-                </w:placeholder>
-                <w15:appearance w15:val="hidden"/>
-                <w:text/>
-              </w:sdtPr>
-              <w:sdtContent>
-                <w:r>
-                  <w:rPr>
-                    <w:rFonts w:asciiTheme="majorHAnsi" w:hAnsiTheme="majorHAnsi" w:cstheme="majorHAnsi"/>
-                    <w:b/>
-                    <w:bCs/>
-                    <w:color w:val="000000"/>
-                    <w:kern w:val="2"/>
-                    <w:bdr w:val="none" w:sz="0" w:space="0" w:color="auto" w:frame="1"/>
-                    <w14:ligatures w14:val="standardContextual"/>
-                  </w:rPr>
-                  <w:t>5**88*1*</w:t>
-                </w:r>
-              </w:sdtContent>
-            </w:sdt>
-          </w:p>
-          <w:permEnd w:id="1081366304"/>
-          <w:p>
-            <w:pPr>
-              <w:pStyle w:val="NoSpacing"/>
-              <w:rPr>
-                <w:rFonts w:asciiTheme="majorHAnsi" w:hAnsiTheme="majorHAnsi" w:cstheme="majorHAnsi"/>
-                <w:b/>
-              </w:rPr>
-            </w:pPr>
-            <w:r>
-              <w:rPr>
-                <w:rFonts w:asciiTheme="majorHAnsi" w:hAnsiTheme="majorHAnsi" w:cstheme="majorHAnsi"/>
-                <w:b/>
-              </w:rPr>
-              <w:t xml:space="preserve">UVUS: </w:t>
-            </w:r>
-            <w:r>
-              <w:rPr>
-                <w:rFonts w:asciiTheme="majorHAnsi" w:hAnsiTheme="majorHAnsi" w:cstheme="majorHAnsi"/>
-                <w:b/>
-              </w:rPr>
-              <w:tab/>
-            </w:r>
-            <w:r>
-              <w:rPr>
-                <w:rFonts w:asciiTheme="majorHAnsi" w:hAnsiTheme="majorHAnsi" w:cstheme="majorHAnsi"/>
-                <w:b/>
-              </w:rPr>
-              <w:tab/>
-            </w:r>
-            <w:permStart w:id="554395221" w:edGrp="everyone"/>
-            <w:sdt>
-              <w:sdtPr>
-                <w:rPr>
-                  <w:rFonts w:asciiTheme="majorHAnsi" w:hAnsiTheme="majorHAnsi" w:cstheme="majorHAnsi"/>
-                </w:rPr>
-                <w:tag w:val="UVUS02"/>
-                <w:id w:val="1381354132"/>
-                <w:placeholder>
-                  <w:docPart w:val="C6AECAF0975B4417A271222FF804A16A"/>
-                </w:placeholder>
-                <w15:appearance w15:val="hidden"/>
-                <w:text/>
-              </w:sdtPr>
-              <w:sdtContent>
-                <w:r>
-                  <w:rPr>
-                    <w:rFonts w:asciiTheme="majorHAnsi" w:hAnsiTheme="majorHAnsi" w:cstheme="majorHAnsi"/>
-                  </w:rPr>
-                  <w:t xml:space="preserve"> HSD5734 </w:t>
-                </w:r>
-              </w:sdtContent>
-            </w:sdt>
-            <w:permEnd w:id="554395221"/>
-          </w:p>
-          <w:p>
-            <w:pPr>
-              <w:pStyle w:val="NoSpacing"/>
-              <w:rPr>
-                <w:rFonts w:asciiTheme="majorHAnsi" w:hAnsiTheme="majorHAnsi" w:cstheme="majorHAnsi"/>
-              </w:rPr>
-            </w:pPr>
-            <w:r>
-              <w:rPr>
-                <w:rFonts w:asciiTheme="majorHAnsi" w:hAnsiTheme="majorHAnsi" w:cstheme="majorHAnsi"/>
-                <w:b/>
-              </w:rPr>
-              <w:t>Name:</w:t>
-            </w:r>
-            <w:r>
-              <w:rPr>
-                <w:rFonts w:asciiTheme="majorHAnsi" w:hAnsiTheme="majorHAnsi" w:cstheme="majorHAnsi"/>
-                <w:b/>
-              </w:rPr>
-              <w:tab/>
-            </w:r>
-            <w:r>
-              <w:rPr>
-                <w:rFonts w:asciiTheme="majorHAnsi" w:hAnsiTheme="majorHAnsi" w:cstheme="majorHAnsi"/>
-              </w:rPr>
-              <w:tab/>
-            </w:r>
-            <w:permStart w:id="84825807" w:edGrp="everyone"/>
-            <w:sdt>
-              <w:sdtPr>
-                <w:rPr>
-                  <w:rFonts w:asciiTheme="majorHAnsi" w:hAnsiTheme="majorHAnsi" w:cstheme="majorHAnsi"/>
-                </w:rPr>
-                <w:tag w:val="Student2"/>
-                <w:id w:val="2044784553"/>
-                <w:placeholder>
-                  <w:docPart w:val="6E9C27816066486F8F317B23B3420EDC"/>
-                </w:placeholder>
-                <w15:appearance w15:val="hidden"/>
-                <w:text/>
-              </w:sdtPr>
-              <w:sdtContent>
-                <w:r>
-                  <w:rPr>
-                    <w:rFonts w:asciiTheme="majorHAnsi" w:hAnsiTheme="majorHAnsi" w:cstheme="majorHAnsi"/>
-                  </w:rPr>
-                  <w:t xml:space="preserve"> Escobar Capilla, Ariel  </w:t>
-                </w:r>
-              </w:sdtContent>
-            </w:sdt>
-            <w:permEnd w:id="84825807"/>
-          </w:p>
-          <w:p>
-            <w:pPr>
-              <w:pStyle w:val="NoSpacing"/>
-              <w:rPr>
-                <w:rFonts w:asciiTheme="majorHAnsi" w:hAnsiTheme="majorHAnsi" w:cstheme="majorHAnsi"/>
-              </w:rPr>
-            </w:pPr>
-            <w:r>
-              <w:rPr>
-                <w:rFonts w:asciiTheme="majorHAnsi" w:hAnsiTheme="majorHAnsi" w:cstheme="majorHAnsi"/>
-                <w:b/>
-              </w:rPr>
-              <w:t>Roles:</w:t>
-            </w:r>
-            <w:r>
-              <w:rPr>
-                <w:rFonts w:asciiTheme="majorHAnsi" w:hAnsiTheme="majorHAnsi" w:cstheme="majorHAnsi"/>
-                <w:b/>
-              </w:rPr>
-              <w:tab/>
-            </w:r>
-            <w:r>
-              <w:rPr>
-                <w:rFonts w:asciiTheme="majorHAnsi" w:hAnsiTheme="majorHAnsi" w:cstheme="majorHAnsi"/>
-              </w:rPr>
-              <w:tab/>
-            </w:r>
-            <w:permStart w:id="584389830" w:edGrp="everyone"/>
-            <w:sdt>
-              <w:sdtPr>
-                <w:rPr>
-                  <w:rFonts w:asciiTheme="majorHAnsi" w:hAnsiTheme="majorHAnsi" w:cstheme="majorHAnsi"/>
-                </w:rPr>
-                <w:tag w:val="Roles2"/>
-                <w:id w:val="-1975901162"/>
-                <w:placeholder>
-                  <w:docPart w:val="E9193D3C494241F4B256126F24FB602E"/>
-                </w:placeholder>
-                <w15:appearance w15:val="hidden"/>
-                <w:text/>
-              </w:sdtPr>
-              <w:sdtContent>
-                <w:r>
-                  <w:rPr>
-                    <w:rFonts w:asciiTheme="majorHAnsi" w:hAnsiTheme="majorHAnsi" w:cstheme="majorHAnsi"/>
-                  </w:rPr>
-                  <w:t xml:space="preserve"> </w:t>
-                </w:r>
-                <w:r>
-                  <w:rPr>
-                    <w:rFonts w:asciiTheme="majorHAnsi" w:hAnsiTheme="majorHAnsi" w:cstheme="majorHAnsi"/>
-                  </w:rPr>
-                  <w:t>analyst</w:t>
-                </w:r>
-                <w:r>
-                  <w:rPr>
-                    <w:rFonts w:asciiTheme="majorHAnsi" w:hAnsiTheme="majorHAnsi" w:cstheme="majorHAnsi"/>
-                  </w:rPr>
-                  <w:t xml:space="preserve">, </w:t>
-                </w:r>
-                <w:r>
-                  <w:rPr>
-                    <w:rFonts w:asciiTheme="majorHAnsi" w:hAnsiTheme="majorHAnsi" w:cstheme="majorHAnsi"/>
-                  </w:rPr>
-                  <w:t>developer</w:t>
-                </w:r>
-                <w:r>
-                  <w:rPr>
-                    <w:rFonts w:asciiTheme="majorHAnsi" w:hAnsiTheme="majorHAnsi" w:cstheme="majorHAnsi"/>
-                  </w:rPr>
-                  <w:t>,</w:t>
-                </w:r>
-                <w:r>
-                  <w:rPr>
-                    <w:rFonts w:asciiTheme="majorHAnsi" w:hAnsiTheme="majorHAnsi" w:cstheme="majorHAnsi"/>
-                  </w:rPr>
-                  <w:t xml:space="preserve"> tester</w:t>
-                </w:r>
-                <w:r>
-                  <w:rPr>
-                    <w:rFonts w:asciiTheme="majorHAnsi" w:hAnsiTheme="majorHAnsi" w:cstheme="majorHAnsi"/>
-                  </w:rPr>
-                  <w:t xml:space="preserve">  </w:t>
-                </w:r>
-              </w:sdtContent>
-            </w:sdt>
-            <w:permEnd w:id="584389830"/>
           </w:p>
         </w:tc>
       </w:tr>
       <w:tr>
         <w:trPr>
+          <w:gridAfter w:val="1"/>
+          <w:wAfter w:w="4513" w:type="dxa"/>
           <w:trHeight w:val="1362"/>
         </w:trPr>
         <w:tc>
@@ -834,7 +544,7 @@
           </w:p>
           <w:p>
             <w:pPr>
-              <w:pStyle w:val="NoSpacing"/>
+              <w:pStyle w:val="Sinespaciado"/>
               <w:rPr>
                 <w:rFonts w:asciiTheme="majorHAnsi" w:hAnsiTheme="majorHAnsi" w:cstheme="majorHAnsi"/>
                 <w:b/>
@@ -869,58 +579,13 @@
                 <w:bCs/>
                 <w:lang w:val="en-US"/>
               </w:rPr>
-              <w:t>5*</w:t>
-            </w:r>
-            <w:r>
-              <w:rPr>
-                <w:rFonts w:asciiTheme="majorHAnsi" w:hAnsiTheme="majorHAnsi" w:cstheme="majorBidi"/>
-                <w:b/>
-                <w:bCs/>
-                <w:lang w:val="en-US"/>
-              </w:rPr>
-              <w:t>*</w:t>
-            </w:r>
-            <w:r>
-              <w:rPr>
-                <w:rFonts w:asciiTheme="majorHAnsi" w:hAnsiTheme="majorHAnsi" w:cstheme="majorBidi"/>
-                <w:b/>
-                <w:bCs/>
-                <w:lang w:val="en-US"/>
-              </w:rPr>
-              <w:t>82</w:t>
-            </w:r>
-            <w:r>
-              <w:rPr>
-                <w:rFonts w:asciiTheme="majorHAnsi" w:hAnsiTheme="majorHAnsi" w:cstheme="majorBidi"/>
-                <w:b/>
-                <w:bCs/>
-                <w:lang w:val="en-US"/>
-              </w:rPr>
-              <w:t>*</w:t>
-            </w:r>
-            <w:r>
-              <w:rPr>
-                <w:rFonts w:asciiTheme="majorHAnsi" w:hAnsiTheme="majorHAnsi" w:cstheme="majorBidi"/>
-                <w:b/>
-                <w:bCs/>
-                <w:lang w:val="en-US"/>
-              </w:rPr>
-              <w:t>5</w:t>
-            </w:r>
-            <w:r>
-              <w:rPr>
-                <w:rFonts w:asciiTheme="majorHAnsi" w:hAnsiTheme="majorHAnsi" w:cstheme="majorBidi"/>
-                <w:b/>
-                <w:bCs/>
-                <w:lang w:val="en-US"/>
-              </w:rPr>
-              <w:t>*</w:t>
+              <w:t>5**82*5*</w:t>
             </w:r>
           </w:p>
           <w:permEnd w:id="1000832359"/>
           <w:p>
             <w:pPr>
-              <w:pStyle w:val="NoSpacing"/>
+              <w:pStyle w:val="Sinespaciado"/>
               <w:rPr>
                 <w:rFonts w:asciiTheme="majorHAnsi" w:hAnsiTheme="majorHAnsi" w:cstheme="majorHAnsi"/>
                 <w:b/>
@@ -957,7 +622,7 @@
                 <w:tag w:val="UVUS03"/>
                 <w:id w:val="-1922171075"/>
                 <w:placeholder>
-                  <w:docPart w:val="ED3BE26BA8184CEC9C10011A070D06BA"/>
+                  <w:docPart w:val="6C7F4434114C4A379E1CA531AF92C586"/>
                 </w:placeholder>
                 <w15:appearance w15:val="hidden"/>
                 <w:text/>
@@ -968,28 +633,7 @@
                     <w:rFonts w:asciiTheme="majorHAnsi" w:hAnsiTheme="majorHAnsi" w:cstheme="majorHAnsi"/>
                     <w:lang w:val="en-US"/>
                   </w:rPr>
-                  <w:t xml:space="preserve"> </w:t>
-                </w:r>
-                <w:r>
-                  <w:rPr>
-                    <w:rFonts w:asciiTheme="majorHAnsi" w:hAnsiTheme="majorHAnsi" w:cstheme="majorHAnsi"/>
-                    <w:lang w:val="en-US"/>
-                  </w:rPr>
-                  <w:t>PRJ</w:t>
-                </w:r>
-                <w:r>
-                  <w:rPr>
-                    <w:rFonts w:asciiTheme="majorHAnsi" w:hAnsiTheme="majorHAnsi" w:cstheme="majorHAnsi"/>
-                    <w:lang w:val="en-US"/>
-                  </w:rPr>
-                  <w:t>1739</w:t>
-                </w:r>
-                <w:r>
-                  <w:rPr>
-                    <w:rFonts w:asciiTheme="majorHAnsi" w:hAnsiTheme="majorHAnsi" w:cstheme="majorHAnsi"/>
-                    <w:lang w:val="en-US"/>
-                  </w:rPr>
-                  <w:t xml:space="preserve">  </w:t>
+                  <w:t xml:space="preserve"> PRJ1739  </w:t>
                 </w:r>
               </w:sdtContent>
             </w:sdt>
@@ -997,7 +641,7 @@
           </w:p>
           <w:p>
             <w:pPr>
-              <w:pStyle w:val="NoSpacing"/>
+              <w:pStyle w:val="Sinespaciado"/>
               <w:rPr>
                 <w:rFonts w:asciiTheme="majorHAnsi" w:hAnsiTheme="majorHAnsi" w:cstheme="majorHAnsi"/>
                 <w:lang w:val="en-US"/>
@@ -1035,7 +679,7 @@
           <w:permEnd w:id="1519068571"/>
           <w:p>
             <w:pPr>
-              <w:pStyle w:val="NoSpacing"/>
+              <w:pStyle w:val="Sinespaciado"/>
               <w:rPr>
                 <w:rFonts w:asciiTheme="majorHAnsi" w:hAnsiTheme="majorHAnsi" w:cstheme="majorHAnsi"/>
               </w:rPr>
@@ -1069,7 +713,7 @@
                 <w:tag w:val="Roles3"/>
                 <w:id w:val="144241862"/>
                 <w:placeholder>
-                  <w:docPart w:val="FABB13D4D8384F839954E76BD25A68A6"/>
+                  <w:docPart w:val="2488D2365E684C258C059FFFDCAC6EA3"/>
                 </w:placeholder>
                 <w:text/>
               </w:sdtPr>
@@ -1121,190 +765,6 @@
             <w:permEnd w:id="1983335098"/>
           </w:p>
         </w:tc>
-        <w:tc>
-          <w:tcPr>
-            <w:tcW w:w="4513" w:type="dxa"/>
-            <w:tcMar>
-              <w:top w:w="85" w:type="dxa"/>
-              <w:left w:w="85" w:type="dxa"/>
-              <w:bottom w:w="85" w:type="dxa"/>
-              <w:right w:w="85" w:type="dxa"/>
-            </w:tcMar>
-          </w:tcPr>
-          <w:p>
-            <w:r>
-              <w:t>Student #4</w:t>
-            </w:r>
-          </w:p>
-          <w:p>
-            <w:pPr>
-              <w:pStyle w:val="NoSpacing"/>
-              <w:rPr>
-                <w:rFonts w:asciiTheme="majorHAnsi" w:hAnsiTheme="majorHAnsi" w:cstheme="majorHAnsi"/>
-                <w:b/>
-                <w:lang w:val="en-US"/>
-              </w:rPr>
-            </w:pPr>
-            <w:r>
-              <w:rPr>
-                <w:rFonts w:asciiTheme="majorHAnsi" w:hAnsiTheme="majorHAnsi" w:cstheme="majorHAnsi"/>
-                <w:b/>
-              </w:rPr>
-              <w:t>ID:</w:t>
-            </w:r>
-            <w:r>
-              <w:rPr>
-                <w:rFonts w:asciiTheme="majorHAnsi" w:hAnsiTheme="majorHAnsi" w:cstheme="majorHAnsi"/>
-                <w:b/>
-              </w:rPr>
-              <w:tab/>
-            </w:r>
-            <w:r>
-              <w:rPr>
-                <w:rFonts w:asciiTheme="majorHAnsi" w:hAnsiTheme="majorHAnsi" w:cstheme="majorHAnsi"/>
-              </w:rPr>
-              <w:tab/>
-            </w:r>
-            <w:permStart w:id="1222207409" w:edGrp="everyone"/>
-            <w:sdt>
-              <w:sdtPr>
-                <w:rPr>
-                  <w:rFonts w:asciiTheme="majorHAnsi" w:hAnsiTheme="majorHAnsi" w:cstheme="majorBidi"/>
-                </w:rPr>
-                <w:tag w:val="ID2"/>
-                <w:id w:val="-235477476"/>
-                <w:placeholder>
-                  <w:docPart w:val="717763B4C871447A86295C81458737E7"/>
-                </w:placeholder>
-                <w15:appearance w15:val="hidden"/>
-                <w:text/>
-              </w:sdtPr>
-              <w:sdtContent>
-                <w:r>
-                  <w:rPr>
-                    <w:rFonts w:asciiTheme="majorHAnsi" w:hAnsiTheme="majorHAnsi" w:cstheme="majorBidi"/>
-                  </w:rPr>
-                  <w:t>2**03*2*G</w:t>
-                </w:r>
-              </w:sdtContent>
-            </w:sdt>
-          </w:p>
-          <w:permEnd w:id="1222207409"/>
-          <w:p>
-            <w:pPr>
-              <w:pStyle w:val="NoSpacing"/>
-              <w:rPr>
-                <w:rFonts w:asciiTheme="majorHAnsi" w:hAnsiTheme="majorHAnsi" w:cstheme="majorHAnsi"/>
-                <w:b/>
-              </w:rPr>
-            </w:pPr>
-            <w:r>
-              <w:rPr>
-                <w:rFonts w:asciiTheme="majorHAnsi" w:hAnsiTheme="majorHAnsi" w:cstheme="majorHAnsi"/>
-                <w:b/>
-              </w:rPr>
-              <w:t xml:space="preserve">UVUS: </w:t>
-            </w:r>
-            <w:r>
-              <w:rPr>
-                <w:rFonts w:asciiTheme="majorHAnsi" w:hAnsiTheme="majorHAnsi" w:cstheme="majorHAnsi"/>
-                <w:b/>
-              </w:rPr>
-              <w:tab/>
-            </w:r>
-            <w:r>
-              <w:rPr>
-                <w:rFonts w:asciiTheme="majorHAnsi" w:hAnsiTheme="majorHAnsi" w:cstheme="majorHAnsi"/>
-                <w:b/>
-              </w:rPr>
-              <w:tab/>
-            </w:r>
-            <w:permStart w:id="484340907" w:edGrp="everyone"/>
-            <w:sdt>
-              <w:sdtPr>
-                <w:rPr>
-                  <w:rFonts w:asciiTheme="majorHAnsi" w:hAnsiTheme="majorHAnsi" w:cstheme="majorHAnsi"/>
-                </w:rPr>
-                <w:tag w:val="UVUS04"/>
-                <w:id w:val="-1772313792"/>
-                <w:placeholder>
-                  <w:docPart w:val="83AB65E9A82B4E5D8F27694A6CD354D0"/>
-                </w:placeholder>
-                <w15:appearance w15:val="hidden"/>
-                <w:text/>
-              </w:sdtPr>
-              <w:sdtContent>
-                <w:r>
-                  <w:rPr>
-                    <w:rFonts w:asciiTheme="majorHAnsi" w:hAnsiTheme="majorHAnsi" w:cstheme="majorHAnsi"/>
-                  </w:rPr>
-                  <w:t xml:space="preserve">jualeomad  </w:t>
-                </w:r>
-              </w:sdtContent>
-            </w:sdt>
-            <w:permEnd w:id="484340907"/>
-          </w:p>
-          <w:p>
-            <w:pPr>
-              <w:pStyle w:val="NoSpacing"/>
-              <w:rPr>
-                <w:rFonts w:asciiTheme="majorHAnsi" w:hAnsiTheme="majorHAnsi" w:cstheme="majorHAnsi"/>
-              </w:rPr>
-            </w:pPr>
-            <w:r>
-              <w:rPr>
-                <w:rFonts w:asciiTheme="majorHAnsi" w:hAnsiTheme="majorHAnsi" w:cstheme="majorHAnsi"/>
-                <w:b/>
-              </w:rPr>
-              <w:t>Name:</w:t>
-            </w:r>
-            <w:r>
-              <w:rPr>
-                <w:rFonts w:asciiTheme="majorHAnsi" w:hAnsiTheme="majorHAnsi" w:cstheme="majorHAnsi"/>
-                <w:b/>
-              </w:rPr>
-              <w:tab/>
-            </w:r>
-            <w:r>
-              <w:rPr>
-                <w:rFonts w:asciiTheme="majorHAnsi" w:hAnsiTheme="majorHAnsi" w:cstheme="majorHAnsi"/>
-              </w:rPr>
-              <w:tab/>
-            </w:r>
-            <w:permStart w:id="386604040" w:edGrp="everyone"/>
-            <w:permEnd w:id="386604040"/>
-          </w:p>
-          <w:p>
-            <w:pPr>
-              <w:pStyle w:val="NoSpacing"/>
-              <w:rPr>
-                <w:rFonts w:asciiTheme="majorHAnsi" w:hAnsiTheme="majorHAnsi" w:cstheme="majorHAnsi"/>
-              </w:rPr>
-            </w:pPr>
-            <w:r>
-              <w:rPr>
-                <w:rFonts w:asciiTheme="majorHAnsi" w:hAnsiTheme="majorHAnsi" w:cstheme="majorHAnsi"/>
-                <w:b/>
-              </w:rPr>
-              <w:t>Roles:</w:t>
-            </w:r>
-            <w:r>
-              <w:rPr>
-                <w:rFonts w:asciiTheme="majorHAnsi" w:hAnsiTheme="majorHAnsi" w:cstheme="majorHAnsi"/>
-                <w:b/>
-              </w:rPr>
-              <w:tab/>
-            </w:r>
-            <w:r>
-              <w:rPr>
-                <w:rFonts w:asciiTheme="majorHAnsi" w:hAnsiTheme="majorHAnsi" w:cstheme="majorHAnsi"/>
-              </w:rPr>
-              <w:tab/>
-            </w:r>
-            <w:permStart w:id="1487353257" w:edGrp="everyone"/>
-            <w:permEnd w:id="1487353257"/>
-          </w:p>
-        </w:tc>
       </w:tr>
       <w:tr>
         <w:tc>
@@ -1318,241 +778,12 @@
             </w:tcMar>
           </w:tcPr>
           <w:p>
-            <w:r>
-              <w:t>Student #5</w:t>
-            </w:r>
-          </w:p>
-          <w:p>
             <w:pPr>
-              <w:pStyle w:val="NoSpacing"/>
-              <w:rPr>
-                <w:rFonts w:asciiTheme="majorHAnsi" w:hAnsiTheme="majorHAnsi" w:cstheme="majorHAnsi"/>
-                <w:b/>
-              </w:rPr>
-            </w:pPr>
-            <w:r>
-              <w:rPr>
-                <w:rFonts w:asciiTheme="majorHAnsi" w:hAnsiTheme="majorHAnsi" w:cstheme="majorHAnsi"/>
-                <w:b/>
-              </w:rPr>
-              <w:t>ID:</w:t>
-            </w:r>
-            <w:r>
-              <w:rPr>
-                <w:rFonts w:asciiTheme="majorHAnsi" w:hAnsiTheme="majorHAnsi" w:cstheme="majorHAnsi"/>
-                <w:b/>
-              </w:rPr>
-              <w:tab/>
-            </w:r>
-            <w:r>
-              <w:rPr>
-                <w:rFonts w:asciiTheme="majorHAnsi" w:hAnsiTheme="majorHAnsi" w:cstheme="majorHAnsi"/>
-              </w:rPr>
-              <w:tab/>
-            </w:r>
-            <w:permStart w:id="1631927432" w:edGrp="everyone"/>
-            <w:sdt>
-              <w:sdtPr>
-                <w:rPr>
-                  <w:rFonts w:asciiTheme="majorHAnsi" w:hAnsiTheme="majorHAnsi" w:cstheme="majorBidi"/>
-                  <w:b/>
-                  <w:bCs/>
-                </w:rPr>
-                <w:tag w:val="ID5"/>
-                <w:id w:val="1093052838"/>
-                <w:placeholder>
-                  <w:docPart w:val="B1D9E9406473491A93A87EB351F6C63D"/>
-                </w:placeholder>
-                <w15:appearance w15:val="hidden"/>
-                <w:text/>
-              </w:sdtPr>
-              <w:sdtContent>
-                <w:r>
-                  <w:rPr>
-                    <w:rFonts w:asciiTheme="majorHAnsi" w:hAnsiTheme="majorHAnsi" w:cstheme="majorBidi"/>
-                    <w:b/>
-                    <w:bCs/>
-                  </w:rPr>
-                  <w:t xml:space="preserve"> 2**94*8*</w:t>
-                </w:r>
-              </w:sdtContent>
-            </w:sdt>
-          </w:p>
-          <w:permEnd w:id="1631927432"/>
-          <w:p>
-            <w:pPr>
-              <w:pStyle w:val="NoSpacing"/>
-              <w:rPr>
-                <w:rFonts w:asciiTheme="majorHAnsi" w:hAnsiTheme="majorHAnsi" w:cstheme="majorHAnsi"/>
-                <w:b/>
-              </w:rPr>
-            </w:pPr>
-            <w:r>
-              <w:rPr>
-                <w:rFonts w:asciiTheme="majorHAnsi" w:hAnsiTheme="majorHAnsi" w:cstheme="majorHAnsi"/>
-                <w:b/>
-              </w:rPr>
-              <w:t xml:space="preserve">UVUS: </w:t>
-            </w:r>
-            <w:r>
-              <w:rPr>
-                <w:rFonts w:asciiTheme="majorHAnsi" w:hAnsiTheme="majorHAnsi" w:cstheme="majorHAnsi"/>
-                <w:b/>
-              </w:rPr>
-              <w:tab/>
-            </w:r>
-            <w:r>
-              <w:rPr>
-                <w:rFonts w:asciiTheme="majorHAnsi" w:hAnsiTheme="majorHAnsi" w:cstheme="majorHAnsi"/>
-                <w:b/>
-              </w:rPr>
-              <w:tab/>
-            </w:r>
-            <w:permStart w:id="1398370153" w:edGrp="everyone"/>
-            <w:sdt>
-              <w:sdtPr>
-                <w:rPr>
-                  <w:rFonts w:asciiTheme="majorHAnsi" w:hAnsiTheme="majorHAnsi" w:cstheme="majorHAnsi"/>
-                </w:rPr>
-                <w:tag w:val="UVUS05"/>
-                <w:id w:val="-1423649294"/>
-                <w:placeholder>
-                  <w:docPart w:val="90932BDBAD7F481B9690929E9AEE4764"/>
-                </w:placeholder>
-                <w15:appearance w15:val="hidden"/>
-                <w:text/>
-              </w:sdtPr>
-              <w:sdtContent>
-                <w:r>
-                  <w:rPr>
-                    <w:rFonts w:asciiTheme="majorHAnsi" w:hAnsiTheme="majorHAnsi" w:cstheme="majorHAnsi"/>
-                  </w:rPr>
-                  <w:t xml:space="preserve"> DLJ7666 </w:t>
-                </w:r>
-              </w:sdtContent>
-            </w:sdt>
-            <w:permEnd w:id="1398370153"/>
-          </w:p>
-          <w:p>
-            <w:pPr>
-              <w:pStyle w:val="NoSpacing"/>
+              <w:pStyle w:val="Sinespaciado"/>
               <w:rPr>
                 <w:rFonts w:asciiTheme="majorHAnsi" w:hAnsiTheme="majorHAnsi" w:cstheme="majorHAnsi"/>
               </w:rPr>
             </w:pPr>
-            <w:r>
-              <w:rPr>
-                <w:rFonts w:asciiTheme="majorHAnsi" w:hAnsiTheme="majorHAnsi" w:cstheme="majorHAnsi"/>
-                <w:b/>
-              </w:rPr>
-              <w:t>Name:</w:t>
-            </w:r>
-            <w:r>
-              <w:rPr>
-                <w:rFonts w:asciiTheme="majorHAnsi" w:hAnsiTheme="majorHAnsi" w:cstheme="majorHAnsi"/>
-                <w:b/>
-              </w:rPr>
-              <w:tab/>
-            </w:r>
-            <w:r>
-              <w:rPr>
-                <w:rFonts w:asciiTheme="majorHAnsi" w:hAnsiTheme="majorHAnsi" w:cstheme="majorHAnsi"/>
-              </w:rPr>
-              <w:tab/>
-            </w:r>
-            <w:permStart w:id="72570348" w:edGrp="everyone"/>
-            <w:sdt>
-              <w:sdtPr>
-                <w:rPr>
-                  <w:rFonts w:asciiTheme="majorHAnsi" w:hAnsiTheme="majorHAnsi" w:cstheme="majorHAnsi"/>
-                </w:rPr>
-                <w:tag w:val="Student5"/>
-                <w:id w:val="-611360200"/>
-                <w:placeholder>
-                  <w:docPart w:val="E8A43E7864CD4195B7F17EE9FB99CC9C"/>
-                </w:placeholder>
-                <w15:appearance w15:val="hidden"/>
-                <w:text/>
-              </w:sdtPr>
-              <w:sdtContent>
-                <w:r>
-                  <w:rPr>
-                    <w:rFonts w:asciiTheme="majorHAnsi" w:hAnsiTheme="majorHAnsi" w:cstheme="majorHAnsi"/>
-                  </w:rPr>
-                  <w:t xml:space="preserve"> Rodríguez Durán, José Ángel  </w:t>
-                </w:r>
-              </w:sdtContent>
-            </w:sdt>
-            <w:permEnd w:id="72570348"/>
-          </w:p>
-          <w:p>
-            <w:pPr>
-              <w:pStyle w:val="NoSpacing"/>
-              <w:rPr>
-                <w:rFonts w:asciiTheme="majorHAnsi" w:hAnsiTheme="majorHAnsi" w:cstheme="majorHAnsi"/>
-              </w:rPr>
-            </w:pPr>
-            <w:r>
-              <w:rPr>
-                <w:rFonts w:asciiTheme="majorHAnsi" w:hAnsiTheme="majorHAnsi" w:cstheme="majorHAnsi"/>
-                <w:b/>
-              </w:rPr>
-              <w:t>Roles:</w:t>
-            </w:r>
-            <w:r>
-              <w:rPr>
-                <w:rFonts w:asciiTheme="majorHAnsi" w:hAnsiTheme="majorHAnsi" w:cstheme="majorHAnsi"/>
-                <w:b/>
-              </w:rPr>
-              <w:tab/>
-            </w:r>
-            <w:r>
-              <w:rPr>
-                <w:rFonts w:asciiTheme="majorHAnsi" w:hAnsiTheme="majorHAnsi" w:cstheme="majorHAnsi"/>
-              </w:rPr>
-              <w:tab/>
-            </w:r>
-            <w:permStart w:id="2077499526" w:edGrp="everyone"/>
-            <w:sdt>
-              <w:sdtPr>
-                <w:rPr>
-                  <w:rFonts w:asciiTheme="majorHAnsi" w:hAnsiTheme="majorHAnsi" w:cstheme="majorHAnsi"/>
-                </w:rPr>
-                <w:tag w:val="Roles5"/>
-                <w:id w:val="1581409429"/>
-                <w:placeholder>
-                  <w:docPart w:val="9A1ED91E90EB4C66ABAAD7CF52F2714D"/>
-                </w:placeholder>
-                <w:text/>
-              </w:sdtPr>
-              <w:sdtContent>
-                <w:r>
-                  <w:rPr>
-                    <w:rFonts w:asciiTheme="majorHAnsi" w:hAnsiTheme="majorHAnsi" w:cstheme="majorHAnsi"/>
-                  </w:rPr>
-                  <w:t xml:space="preserve"> </w:t>
-                </w:r>
-                <w:r>
-                  <w:rPr>
-                    <w:rFonts w:asciiTheme="majorHAnsi" w:hAnsiTheme="majorHAnsi" w:cstheme="majorHAnsi"/>
-                  </w:rPr>
-                  <w:t>project manager</w:t>
-                </w:r>
-                <w:r>
-                  <w:rPr>
-                    <w:rFonts w:asciiTheme="majorHAnsi" w:hAnsiTheme="majorHAnsi" w:cstheme="majorHAnsi"/>
-                  </w:rPr>
-                  <w:t>, developer, t</w:t>
-                </w:r>
-                <w:r>
-                  <w:rPr>
-                    <w:rFonts w:asciiTheme="majorHAnsi" w:hAnsiTheme="majorHAnsi" w:cstheme="majorHAnsi"/>
-                  </w:rPr>
-                  <w:t xml:space="preserve">ester  </w:t>
-                </w:r>
-              </w:sdtContent>
-            </w:sdt>
-            <w:permEnd w:id="2077499526"/>
           </w:p>
         </w:tc>
         <w:tc>
@@ -1561,7 +792,7 @@
           </w:tcPr>
           <w:p>
             <w:pPr>
-              <w:pStyle w:val="NoSpacing"/>
+              <w:pStyle w:val="Sinespaciado"/>
               <w:rPr>
                 <w:rFonts w:asciiTheme="majorHAnsi" w:hAnsiTheme="majorHAnsi" w:cstheme="majorHAnsi"/>
               </w:rPr>
@@ -1583,7 +814,7 @@
           </w:tcPr>
           <w:p>
             <w:pPr>
-              <w:pStyle w:val="NoSpacing"/>
+              <w:pStyle w:val="Sinespaciado"/>
               <w:rPr>
                 <w:rFonts w:asciiTheme="majorHAnsi" w:hAnsiTheme="majorHAnsi" w:cstheme="majorHAnsi"/>
               </w:rPr>
@@ -1639,7 +870,7 @@
                   <w:rPr>
                     <w:rFonts w:asciiTheme="majorHAnsi" w:hAnsiTheme="majorHAnsi" w:cstheme="majorHAnsi"/>
                   </w:rPr>
-                  <w:t>26</w:t>
+                  <w:t>01</w:t>
                 </w:r>
                 <w:r>
                   <w:rPr>
@@ -1651,7 +882,13 @@
                   <w:rPr>
                     <w:rFonts w:asciiTheme="majorHAnsi" w:hAnsiTheme="majorHAnsi" w:cstheme="majorHAnsi"/>
                   </w:rPr>
-                  <w:t>05</w:t>
+                  <w:t>0</w:t>
+                </w:r>
+                <w:r>
+                  <w:rPr>
+                    <w:rFonts w:asciiTheme="majorHAnsi" w:hAnsiTheme="majorHAnsi" w:cstheme="majorHAnsi"/>
+                  </w:rPr>
+                  <w:t>7</w:t>
                 </w:r>
                 <w:r>
                   <w:rPr>
@@ -1683,7 +920,7 @@
     <w:bookmarkEnd w:id="0"/>
     <w:p>
       <w:pPr>
-        <w:pStyle w:val="Heading1"/>
+        <w:pStyle w:val="Ttulo1"/>
         <w:spacing w:before="0"/>
         <w:rPr>
           <w:rFonts w:cstheme="majorHAnsi"/>
@@ -1717,7 +954,7 @@
     </w:p>
     <w:p>
       <w:pPr>
-        <w:pStyle w:val="Heading2"/>
+        <w:pStyle w:val="Ttulo2"/>
         <w:rPr>
           <w:rFonts w:cstheme="majorHAnsi"/>
         </w:rPr>
@@ -1736,7 +973,7 @@
     </w:p>
     <w:p>
       <w:pPr>
-        <w:pStyle w:val="Heading2"/>
+        <w:pStyle w:val="Ttulo2"/>
         <w:rPr>
           <w:rFonts w:cstheme="majorHAnsi"/>
         </w:rPr>
@@ -1755,7 +992,7 @@
     </w:p>
     <w:p>
       <w:pPr>
-        <w:pStyle w:val="Heading2"/>
+        <w:pStyle w:val="Ttulo2"/>
         <w:rPr>
           <w:rFonts w:cstheme="majorHAnsi"/>
         </w:rPr>
@@ -1774,7 +1011,7 @@
     </w:p>
     <w:p>
       <w:pPr>
-        <w:pStyle w:val="Heading2"/>
+        <w:pStyle w:val="Ttulo2"/>
         <w:rPr>
           <w:rFonts w:cstheme="majorHAnsi"/>
         </w:rPr>
@@ -1793,7 +1030,7 @@
     </w:p>
     <w:p>
       <w:pPr>
-        <w:pStyle w:val="Heading2"/>
+        <w:pStyle w:val="Ttulo2"/>
         <w:rPr>
           <w:rFonts w:cstheme="majorHAnsi"/>
         </w:rPr>
@@ -1810,7 +1047,11 @@
         <w:pStyle w:val="Requirement-Header"/>
       </w:pPr>
       <w:r>
-        <w:t>Instantiate and customise the appropriate starter project so that you can work on this project.  Make sure that the name of your project folder, maven configuration (pom.xml), and database is “Acme-</w:t>
+        <w:t>Instantiate and customise the appropriate starter project so that you can work on this project.  Make sure that the name of your project folder, maven configuration (pom.xml), and database is “</w:t>
+      </w:r>
+      <w:proofErr w:type="spellStart"/>
+      <w:r>
+        <w:t>Acme-</w:t>
       </w:r>
       <w:r>
         <w:t>ANS</w:t>
@@ -1827,6 +1068,7 @@
       <w:r>
         <w:t>dd</w:t>
       </w:r>
+      <w:proofErr w:type="spellEnd"/>
       <w:r>
         <w:rPr>
           <w:rFonts w:ascii="Cambria Math" w:hAnsi="Cambria Math" w:cs="Cambria Math"/>
@@ -1975,10 +1217,12 @@
         <w:t xml:space="preserve">their </w:t>
       </w:r>
       <w:bookmarkStart w:id="4" w:name="_Int_4q4WObMb"/>
+      <w:proofErr w:type="gramStart"/>
       <w:r>
         <w:t>current status</w:t>
       </w:r>
       <w:bookmarkEnd w:id="4"/>
+      <w:proofErr w:type="gramEnd"/>
       <w:r>
         <w:t xml:space="preserve">, </w:t>
       </w:r>
@@ -2026,7 +1270,7 @@
     </w:p>
     <w:p>
       <w:pPr>
-        <w:pStyle w:val="Heading1"/>
+        <w:pStyle w:val="Ttulo1"/>
         <w:rPr>
           <w:rFonts w:cstheme="majorHAnsi"/>
         </w:rPr>
@@ -2059,7 +1303,7 @@
     </w:p>
     <w:p>
       <w:pPr>
-        <w:pStyle w:val="Heading2"/>
+        <w:pStyle w:val="Ttulo2"/>
         <w:rPr>
           <w:rFonts w:cstheme="majorHAnsi"/>
         </w:rPr>
@@ -2211,13 +1455,26 @@
       <w:bookmarkStart w:id="5" w:name="OLE_LINK1"/>
       <w:bookmarkStart w:id="6" w:name="OLE_LINK2"/>
       <w:r>
-        <w:t>(pattern " ^\+?\d{</w:t>
-      </w:r>
+        <w:t>(pattern " ^\</w:t>
+      </w:r>
+      <w:proofErr w:type="gramStart"/>
+      <w:r>
+        <w:t>+?\d{</w:t>
+      </w:r>
+      <w:proofErr w:type="gramEnd"/>
       <w:r>
         <w:t>6</w:t>
       </w:r>
       <w:r>
-        <w:t>,15}$")</w:t>
+        <w:t>,</w:t>
+      </w:r>
+      <w:proofErr w:type="gramStart"/>
+      <w:r>
+        <w:t>15}$</w:t>
+      </w:r>
+      <w:proofErr w:type="gramEnd"/>
+      <w:r>
+        <w:t>")</w:t>
       </w:r>
       <w:bookmarkEnd w:id="5"/>
       <w:bookmarkEnd w:id="6"/>
@@ -3100,7 +2357,7 @@
     </w:p>
     <w:p>
       <w:pPr>
-        <w:pStyle w:val="Heading2"/>
+        <w:pStyle w:val="Ttulo2"/>
         <w:rPr>
           <w:rFonts w:cstheme="majorHAnsi"/>
         </w:rPr>
@@ -3119,7 +2376,7 @@
     </w:p>
     <w:p>
       <w:pPr>
-        <w:pStyle w:val="Heading2"/>
+        <w:pStyle w:val="Ttulo2"/>
         <w:rPr>
           <w:rFonts w:cstheme="majorHAnsi"/>
         </w:rPr>
@@ -3138,7 +2395,7 @@
     </w:p>
     <w:p>
       <w:pPr>
-        <w:pStyle w:val="Heading2"/>
+        <w:pStyle w:val="Ttulo2"/>
         <w:rPr>
           <w:rFonts w:cstheme="majorHAnsi"/>
         </w:rPr>
@@ -3234,7 +2491,7 @@
     </w:p>
     <w:p>
       <w:pPr>
-        <w:pStyle w:val="Heading2"/>
+        <w:pStyle w:val="Ttulo2"/>
         <w:rPr>
           <w:rFonts w:cstheme="majorHAnsi"/>
         </w:rPr>
@@ -3269,8 +2526,13 @@
         <w:t xml:space="preserve">, </w:t>
       </w:r>
       <w:r>
-        <w:t>their current status</w:t>
-      </w:r>
+        <w:t xml:space="preserve">their </w:t>
+      </w:r>
+      <w:proofErr w:type="gramStart"/>
+      <w:r>
+        <w:t>current status</w:t>
+      </w:r>
+      <w:proofErr w:type="gramEnd"/>
       <w:r>
         <w:t>, and your schedule</w:t>
       </w:r>
@@ -3312,7 +2574,7 @@
     </w:p>
     <w:p>
       <w:pPr>
-        <w:pStyle w:val="Heading1"/>
+        <w:pStyle w:val="Ttulo1"/>
         <w:tabs>
           <w:tab w:val="left" w:pos="284"/>
         </w:tabs>
@@ -3348,7 +2610,7 @@
     </w:p>
     <w:p>
       <w:pPr>
-        <w:pStyle w:val="Heading2"/>
+        <w:pStyle w:val="Ttulo2"/>
         <w:rPr>
           <w:rFonts w:cstheme="majorHAnsi"/>
         </w:rPr>
@@ -3367,7 +2629,7 @@
     </w:p>
     <w:p>
       <w:pPr>
-        <w:pStyle w:val="Heading2"/>
+        <w:pStyle w:val="Ttulo2"/>
         <w:rPr>
           <w:rFonts w:cstheme="majorHAnsi"/>
         </w:rPr>
@@ -3667,19 +2929,61 @@
         <w:rPr>
           <w:lang w:val="es-ES"/>
         </w:rPr>
-        <w:t>Al intentar actualizar un a</w:t>
-      </w:r>
+        <w:t xml:space="preserve">Al intentar actualizar un </w:t>
+      </w:r>
+      <w:proofErr w:type="spellStart"/>
       <w:r>
         <w:rPr>
           <w:lang w:val="es-ES"/>
         </w:rPr>
-        <w:t xml:space="preserve">ircraft con un </w:t>
+        <w:t>a</w:t>
       </w:r>
       <w:r>
         <w:rPr>
           <w:lang w:val="es-ES"/>
         </w:rPr>
-        <w:t>“registration number” ya existente se lanza un error 500.</w:t>
+        <w:t>ircraft</w:t>
+      </w:r>
+      <w:proofErr w:type="spellEnd"/>
+      <w:r>
+        <w:rPr>
+          <w:lang w:val="es-ES"/>
+        </w:rPr>
+        <w:t xml:space="preserve"> con un </w:t>
+      </w:r>
+      <w:r>
+        <w:rPr>
+          <w:lang w:val="es-ES"/>
+        </w:rPr>
+        <w:t>“</w:t>
+      </w:r>
+      <w:proofErr w:type="spellStart"/>
+      <w:r>
+        <w:rPr>
+          <w:lang w:val="es-ES"/>
+        </w:rPr>
+        <w:t>registration</w:t>
+      </w:r>
+      <w:proofErr w:type="spellEnd"/>
+      <w:r>
+        <w:rPr>
+          <w:lang w:val="es-ES"/>
+        </w:rPr>
+        <w:t xml:space="preserve"> </w:t>
+      </w:r>
+      <w:proofErr w:type="spellStart"/>
+      <w:r>
+        <w:rPr>
+          <w:lang w:val="es-ES"/>
+        </w:rPr>
+        <w:t>number</w:t>
+      </w:r>
+      <w:proofErr w:type="spellEnd"/>
+      <w:r>
+        <w:rPr>
+          <w:lang w:val="es-ES"/>
+        </w:rPr>
+        <w:t>” ya existente se lanza un error 500.</w:t>
       </w:r>
     </w:p>
     <w:p>
@@ -3764,7 +3068,7 @@
     </w:p>
     <w:p>
       <w:pPr>
-        <w:pStyle w:val="Heading2"/>
+        <w:pStyle w:val="Ttulo2"/>
         <w:rPr>
           <w:rFonts w:cstheme="majorHAnsi"/>
         </w:rPr>
@@ -3791,7 +3095,7 @@
     </w:p>
     <w:p>
       <w:pPr>
-        <w:pStyle w:val="Heading2"/>
+        <w:pStyle w:val="Ttulo2"/>
         <w:rPr>
           <w:rFonts w:cstheme="majorHAnsi"/>
         </w:rPr>
@@ -3810,7 +3114,7 @@
     </w:p>
     <w:p>
       <w:pPr>
-        <w:pStyle w:val="Heading2"/>
+        <w:pStyle w:val="Ttulo2"/>
         <w:rPr>
           <w:rFonts w:cstheme="majorHAnsi"/>
         </w:rPr>
@@ -3828,7 +3132,15 @@
         <w:pStyle w:val="Requirement-Header"/>
       </w:pPr>
       <w:r>
-        <w:t>Provide a link to your planning dashboard in GitHub to review the tasks, their current status, and your schedule.</w:t>
+        <w:t xml:space="preserve">Provide a link to your planning dashboard in GitHub to review the tasks, their </w:t>
+      </w:r>
+      <w:proofErr w:type="gramStart"/>
+      <w:r>
+        <w:t>current status</w:t>
+      </w:r>
+      <w:proofErr w:type="gramEnd"/>
+      <w:r>
+        <w:t>, and your schedule.</w:t>
       </w:r>
     </w:p>
     <w:permStart w:id="1902000534" w:edGrp="everyone"/>
@@ -3865,7 +3177,7 @@
     </w:p>
     <w:p>
       <w:pPr>
-        <w:pStyle w:val="Heading1"/>
+        <w:pStyle w:val="Ttulo1"/>
         <w:tabs>
           <w:tab w:val="left" w:pos="284"/>
         </w:tabs>
@@ -3901,7 +3213,7 @@
     </w:p>
     <w:p>
       <w:pPr>
-        <w:pStyle w:val="Heading2"/>
+        <w:pStyle w:val="Ttulo2"/>
         <w:rPr>
           <w:rFonts w:cstheme="majorHAnsi"/>
         </w:rPr>
@@ -3955,7 +3267,7 @@
     </w:p>
     <w:p>
       <w:pPr>
-        <w:pStyle w:val="Heading2"/>
+        <w:pStyle w:val="Ttulo2"/>
         <w:rPr>
           <w:rFonts w:cstheme="majorHAnsi"/>
         </w:rPr>
@@ -3977,7 +3289,7 @@
     </w:p>
     <w:p>
       <w:pPr>
-        <w:pStyle w:val="Heading2"/>
+        <w:pStyle w:val="Ttulo2"/>
         <w:rPr>
           <w:rFonts w:cstheme="majorHAnsi"/>
         </w:rPr>
@@ -3996,7 +3308,7 @@
     </w:p>
     <w:p>
       <w:pPr>
-        <w:pStyle w:val="Heading2"/>
+        <w:pStyle w:val="Ttulo2"/>
         <w:rPr>
           <w:rFonts w:cstheme="majorHAnsi"/>
         </w:rPr>
@@ -4056,7 +3368,7 @@
     </w:p>
     <w:p>
       <w:pPr>
-        <w:pStyle w:val="Heading2"/>
+        <w:pStyle w:val="Ttulo2"/>
         <w:rPr>
           <w:rFonts w:cstheme="majorHAnsi"/>
         </w:rPr>
@@ -4073,7 +3385,15 @@
         <w:pStyle w:val="Requirement-Header"/>
       </w:pPr>
       <w:r>
-        <w:t>Provide a link to your planning dashboard in GitHub to review the tasks, their current status, and your schedule.</w:t>
+        <w:t xml:space="preserve">Provide a link to your planning dashboard in GitHub to review the tasks, their </w:t>
+      </w:r>
+      <w:proofErr w:type="gramStart"/>
+      <w:r>
+        <w:t>current status</w:t>
+      </w:r>
+      <w:proofErr w:type="gramEnd"/>
+      <w:r>
+        <w:t>, and your schedule.</w:t>
       </w:r>
       <w:r>
         <w:t xml:space="preserve">  </w:t>
@@ -4158,7 +3478,7 @@
     </w:p>
     <w:p>
       <w:pPr>
-        <w:pStyle w:val="Heading1"/>
+        <w:pStyle w:val="Ttulo1"/>
         <w:tabs>
           <w:tab w:val="left" w:pos="284"/>
         </w:tabs>
@@ -4194,7 +3514,7 @@
     </w:p>
     <w:p>
       <w:pPr>
-        <w:pStyle w:val="Heading2"/>
+        <w:pStyle w:val="Ttulo2"/>
         <w:rPr>
           <w:rFonts w:cstheme="majorHAnsi"/>
         </w:rPr>
@@ -4219,7 +3539,7 @@
     </w:p>
     <w:p>
       <w:pPr>
-        <w:pStyle w:val="Heading2"/>
+        <w:pStyle w:val="Ttulo2"/>
         <w:rPr>
           <w:rFonts w:cstheme="majorHAnsi"/>
         </w:rPr>
@@ -4244,7 +3564,7 @@
     </w:p>
     <w:p>
       <w:pPr>
-        <w:pStyle w:val="Heading2"/>
+        <w:pStyle w:val="Ttulo2"/>
         <w:rPr>
           <w:rFonts w:cstheme="majorHAnsi"/>
         </w:rPr>
@@ -4314,7 +3634,13 @@
         </w:sdtPr>
         <w:sdtContent>
           <w:r>
-            <w:t xml:space="preserve">    </w:t>
+            <w:t xml:space="preserve">  </w:t>
+          </w:r>
+          <w:r>
+            <w:t>x</w:t>
+          </w:r>
+          <w:r>
+            <w:t xml:space="preserve">  </w:t>
           </w:r>
         </w:sdtContent>
       </w:sdt>
@@ -4325,7 +3651,7 @@
     </w:p>
     <w:p>
       <w:pPr>
-        <w:pStyle w:val="Heading2"/>
+        <w:pStyle w:val="Ttulo2"/>
         <w:rPr>
           <w:rFonts w:cstheme="majorHAnsi"/>
         </w:rPr>
@@ -4350,7 +3676,7 @@
     </w:p>
     <w:p>
       <w:pPr>
-        <w:pStyle w:val="Heading2"/>
+        <w:pStyle w:val="Ttulo2"/>
         <w:rPr>
           <w:rFonts w:cstheme="majorHAnsi"/>
         </w:rPr>
@@ -4481,7 +3807,7 @@
     </w:p>
     <w:p>
       <w:pPr>
-        <w:pStyle w:val="Heading1"/>
+        <w:pStyle w:val="Ttulo1"/>
         <w:tabs>
           <w:tab w:val="left" w:pos="284"/>
         </w:tabs>
@@ -4517,7 +3843,7 @@
     </w:p>
     <w:p>
       <w:pPr>
-        <w:pStyle w:val="Heading2"/>
+        <w:pStyle w:val="Ttulo2"/>
         <w:rPr>
           <w:rFonts w:cstheme="majorHAnsi"/>
         </w:rPr>
@@ -4734,7 +4060,7 @@
     </w:p>
     <w:p>
       <w:pPr>
-        <w:pStyle w:val="Heading2"/>
+        <w:pStyle w:val="Ttulo2"/>
         <w:rPr>
           <w:rFonts w:cstheme="majorHAnsi"/>
         </w:rPr>
@@ -4759,7 +4085,7 @@
     </w:p>
     <w:p>
       <w:pPr>
-        <w:pStyle w:val="Heading2"/>
+        <w:pStyle w:val="Ttulo2"/>
         <w:rPr>
           <w:rFonts w:cstheme="majorHAnsi"/>
         </w:rPr>
@@ -4784,7 +4110,7 @@
     </w:p>
     <w:p>
       <w:pPr>
-        <w:pStyle w:val="Heading2"/>
+        <w:pStyle w:val="Ttulo2"/>
         <w:rPr>
           <w:rFonts w:cstheme="majorHAnsi"/>
         </w:rPr>
@@ -4809,7 +4135,7 @@
     </w:p>
     <w:p>
       <w:pPr>
-        <w:pStyle w:val="Heading2"/>
+        <w:pStyle w:val="Ttulo2"/>
         <w:rPr>
           <w:rFonts w:cstheme="majorHAnsi"/>
         </w:rPr>
@@ -4864,7 +4190,7 @@
     <w:p/>
     <w:p>
       <w:pPr>
-        <w:pStyle w:val="Heading1"/>
+        <w:pStyle w:val="Ttulo1"/>
         <w:tabs>
           <w:tab w:val="left" w:pos="284"/>
         </w:tabs>
@@ -4900,7 +4226,7 @@
     </w:p>
     <w:p>
       <w:pPr>
-        <w:pStyle w:val="Heading2"/>
+        <w:pStyle w:val="Ttulo2"/>
         <w:rPr>
           <w:rFonts w:cstheme="majorHAnsi"/>
         </w:rPr>
@@ -4925,7 +4251,7 @@
     </w:p>
     <w:p>
       <w:pPr>
-        <w:pStyle w:val="Heading2"/>
+        <w:pStyle w:val="Ttulo2"/>
         <w:rPr>
           <w:rFonts w:cstheme="majorHAnsi"/>
         </w:rPr>
@@ -5347,7 +4673,7 @@
     <w:bookmarkEnd w:id="7"/>
     <w:p>
       <w:pPr>
-        <w:pStyle w:val="Heading2"/>
+        <w:pStyle w:val="Ttulo2"/>
         <w:rPr>
           <w:rFonts w:cstheme="majorHAnsi"/>
         </w:rPr>
@@ -5420,7 +4746,7 @@
     </w:p>
     <w:p>
       <w:pPr>
-        <w:pStyle w:val="Heading2"/>
+        <w:pStyle w:val="Ttulo2"/>
         <w:rPr>
           <w:rFonts w:cstheme="majorHAnsi"/>
         </w:rPr>
@@ -5445,7 +4771,7 @@
     </w:p>
     <w:p>
       <w:pPr>
-        <w:pStyle w:val="Heading2"/>
+        <w:pStyle w:val="Ttulo2"/>
         <w:rPr>
           <w:rFonts w:cstheme="majorHAnsi"/>
         </w:rPr>
@@ -5520,7 +4846,7 @@
     </w:p>
     <w:p>
       <w:pPr>
-        <w:pStyle w:val="Heading1"/>
+        <w:pStyle w:val="Ttulo1"/>
       </w:pPr>
       <w:r>
         <w:lastRenderedPageBreak/>
@@ -5538,7 +4864,7 @@
     </w:p>
     <w:p>
       <w:pPr>
-        <w:pStyle w:val="Heading2"/>
+        <w:pStyle w:val="Ttulo2"/>
         <w:rPr>
           <w:rFonts w:cstheme="majorHAnsi"/>
         </w:rPr>
@@ -5563,7 +4889,7 @@
     </w:p>
     <w:p>
       <w:pPr>
-        <w:pStyle w:val="Heading2"/>
+        <w:pStyle w:val="Ttulo2"/>
         <w:rPr>
           <w:rFonts w:cstheme="majorHAnsi"/>
         </w:rPr>
@@ -5588,7 +4914,7 @@
     </w:p>
     <w:p>
       <w:pPr>
-        <w:pStyle w:val="Heading2"/>
+        <w:pStyle w:val="Ttulo2"/>
         <w:rPr>
           <w:rFonts w:cstheme="majorHAnsi"/>
         </w:rPr>
@@ -5613,7 +4939,7 @@
     </w:p>
     <w:p>
       <w:pPr>
-        <w:pStyle w:val="Heading2"/>
+        <w:pStyle w:val="Ttulo2"/>
         <w:rPr>
           <w:rFonts w:cstheme="majorHAnsi"/>
         </w:rPr>
@@ -5673,7 +4999,7 @@
     </w:p>
     <w:p>
       <w:pPr>
-        <w:pStyle w:val="Heading2"/>
+        <w:pStyle w:val="Ttulo2"/>
         <w:rPr>
           <w:rFonts w:cstheme="majorHAnsi"/>
         </w:rPr>
@@ -5726,7 +5052,7 @@
     </w:p>
     <w:p>
       <w:pPr>
-        <w:pStyle w:val="Heading1"/>
+        <w:pStyle w:val="Ttulo1"/>
         <w:tabs>
           <w:tab w:val="left" w:pos="284"/>
         </w:tabs>
@@ -5762,7 +5088,7 @@
     </w:p>
     <w:p>
       <w:pPr>
-        <w:pStyle w:val="Heading2"/>
+        <w:pStyle w:val="Ttulo2"/>
         <w:rPr>
           <w:rFonts w:cstheme="majorHAnsi"/>
         </w:rPr>
@@ -5787,7 +5113,7 @@
     </w:p>
     <w:p>
       <w:pPr>
-        <w:pStyle w:val="Heading2"/>
+        <w:pStyle w:val="Ttulo2"/>
         <w:rPr>
           <w:rFonts w:cstheme="majorHAnsi"/>
         </w:rPr>
@@ -5812,7 +5138,7 @@
     </w:p>
     <w:p>
       <w:pPr>
-        <w:pStyle w:val="Heading2"/>
+        <w:pStyle w:val="Ttulo2"/>
         <w:rPr>
           <w:rFonts w:cstheme="majorHAnsi"/>
         </w:rPr>
@@ -5837,7 +5163,7 @@
     </w:p>
     <w:p>
       <w:pPr>
-        <w:pStyle w:val="Heading2"/>
+        <w:pStyle w:val="Ttulo2"/>
         <w:rPr>
           <w:rFonts w:cstheme="majorHAnsi"/>
         </w:rPr>
@@ -5862,7 +5188,7 @@
     </w:p>
     <w:p>
       <w:pPr>
-        <w:pStyle w:val="Heading2"/>
+        <w:pStyle w:val="Ttulo2"/>
         <w:rPr>
           <w:rFonts w:cstheme="majorHAnsi"/>
         </w:rPr>
@@ -5950,7 +5276,7 @@
     </w:p>
     <w:p>
       <w:pPr>
-        <w:pStyle w:val="Heading1"/>
+        <w:pStyle w:val="Ttulo1"/>
         <w:tabs>
           <w:tab w:val="left" w:pos="284"/>
         </w:tabs>
@@ -5986,7 +5312,7 @@
     </w:p>
     <w:p>
       <w:pPr>
-        <w:pStyle w:val="Heading2"/>
+        <w:pStyle w:val="Ttulo2"/>
         <w:rPr>
           <w:rFonts w:cstheme="majorHAnsi"/>
         </w:rPr>
@@ -6180,7 +5506,7 @@
     </w:p>
     <w:p>
       <w:pPr>
-        <w:pStyle w:val="Heading2"/>
+        <w:pStyle w:val="Ttulo2"/>
         <w:rPr>
           <w:rFonts w:cstheme="majorHAnsi"/>
         </w:rPr>
@@ -6205,7 +5531,7 @@
     </w:p>
     <w:p>
       <w:pPr>
-        <w:pStyle w:val="Heading2"/>
+        <w:pStyle w:val="Ttulo2"/>
         <w:rPr>
           <w:rFonts w:cstheme="majorHAnsi"/>
         </w:rPr>
@@ -6272,7 +5598,7 @@
     </w:p>
     <w:p>
       <w:pPr>
-        <w:pStyle w:val="Heading2"/>
+        <w:pStyle w:val="Ttulo2"/>
         <w:rPr>
           <w:rFonts w:cstheme="majorHAnsi"/>
         </w:rPr>
@@ -6297,7 +5623,7 @@
     </w:p>
     <w:p>
       <w:pPr>
-        <w:pStyle w:val="Heading2"/>
+        <w:pStyle w:val="Ttulo2"/>
         <w:rPr>
           <w:rFonts w:cstheme="majorHAnsi"/>
         </w:rPr>
@@ -6379,7 +5705,7 @@
     </w:p>
     <w:p>
       <w:pPr>
-        <w:pStyle w:val="Heading1"/>
+        <w:pStyle w:val="Ttulo1"/>
         <w:tabs>
           <w:tab w:val="left" w:pos="284"/>
         </w:tabs>
@@ -6415,7 +5741,7 @@
     </w:p>
     <w:p>
       <w:pPr>
-        <w:pStyle w:val="Heading2"/>
+        <w:pStyle w:val="Ttulo2"/>
         <w:rPr>
           <w:rFonts w:cstheme="majorHAnsi"/>
         </w:rPr>
@@ -6440,7 +5766,7 @@
     </w:p>
     <w:p>
       <w:pPr>
-        <w:pStyle w:val="Heading2"/>
+        <w:pStyle w:val="Ttulo2"/>
         <w:rPr>
           <w:rFonts w:cstheme="majorHAnsi"/>
         </w:rPr>
@@ -6660,7 +5986,7 @@
     </w:p>
     <w:p>
       <w:pPr>
-        <w:pStyle w:val="Heading2"/>
+        <w:pStyle w:val="Ttulo2"/>
         <w:rPr>
           <w:rFonts w:cstheme="majorHAnsi"/>
         </w:rPr>
@@ -6741,13 +6067,29 @@
         <w:t>,</w:t>
       </w:r>
       <w:r>
-        <w:t xml:space="preserve"> “viagra”</w:t>
+        <w:t xml:space="preserve"> “</w:t>
+      </w:r>
+      <w:proofErr w:type="spellStart"/>
+      <w:r>
+        <w:t>viagra</w:t>
+      </w:r>
+      <w:proofErr w:type="spellEnd"/>
+      <w:r>
+        <w:t>”</w:t>
       </w:r>
       <w:r>
         <w:t>,</w:t>
       </w:r>
       <w:r>
-        <w:t xml:space="preserve"> “cialis”</w:t>
+        <w:t xml:space="preserve"> “</w:t>
+      </w:r>
+      <w:proofErr w:type="spellStart"/>
+      <w:r>
+        <w:t>cialis</w:t>
+      </w:r>
+      <w:proofErr w:type="spellEnd"/>
+      <w:r>
+        <w:t>”</w:t>
       </w:r>
       <w:r>
         <w:t>,</w:t>
@@ -6765,7 +6107,15 @@
         <w:t>,</w:t>
       </w:r>
       <w:r>
-        <w:t xml:space="preserve"> “nigeria”</w:t>
+        <w:t xml:space="preserve"> “</w:t>
+      </w:r>
+      <w:proofErr w:type="spellStart"/>
+      <w:r>
+        <w:t>nigeria</w:t>
+      </w:r>
+      <w:proofErr w:type="spellEnd"/>
+      <w:r>
+        <w:t>”</w:t>
       </w:r>
       <w:r>
         <w:t>,</w:t>
@@ -6816,7 +6166,31 @@
         <w:t xml:space="preserve"> by removing any punctuation between consecutive letters</w:t>
       </w:r>
       <w:r>
-        <w:t xml:space="preserve"> (e.g., "S.E.X", "H:A:R:D C:O:R:E", or "V*I:AG!$R-A")</w:t>
+        <w:t xml:space="preserve"> (e.g., "S.E.X", "</w:t>
+      </w:r>
+      <w:proofErr w:type="gramStart"/>
+      <w:r>
+        <w:t>H:A</w:t>
+      </w:r>
+      <w:proofErr w:type="gramEnd"/>
+      <w:r>
+        <w:t>:R:D C</w:t>
+      </w:r>
+      <w:proofErr w:type="gramStart"/>
+      <w:r>
+        <w:t>:O:R</w:t>
+      </w:r>
+      <w:proofErr w:type="gramEnd"/>
+      <w:r>
+        <w:t>:E", or "V*I:</w:t>
+      </w:r>
+      <w:proofErr w:type="gramStart"/>
+      <w:r>
+        <w:t>AG!$</w:t>
+      </w:r>
+      <w:proofErr w:type="gramEnd"/>
+      <w:r>
+        <w:t>R-A")</w:t>
       </w:r>
       <w:r>
         <w:t xml:space="preserve">. </w:t>
@@ -6840,7 +6214,11 @@
         <w:t xml:space="preserve">in </w:t>
       </w:r>
       <w:r>
-        <w:t>between letters. For instance, “one</w:t>
+        <w:t>between letters. For instance, “</w:t>
+      </w:r>
+      <w:proofErr w:type="spellStart"/>
+      <w:r>
+        <w:t>one</w:t>
       </w:r>
       <w:r>
         <w:rPr>
@@ -6849,7 +6227,11 @@
         <w:t>␣</w:t>
       </w:r>
       <w:r>
-        <w:t>million” would match “ONE</w:t>
+        <w:t>million</w:t>
+      </w:r>
+      <w:proofErr w:type="spellEnd"/>
+      <w:r>
+        <w:t>” would match “ONE</w:t>
       </w:r>
       <w:r>
         <w:rPr>
@@ -6890,6 +6272,7 @@
         </w:rPr>
         <w:t xml:space="preserve">* </w:t>
       </w:r>
+      <w:proofErr w:type="gramStart"/>
       <w:r>
         <w:t>M</w:t>
       </w:r>
@@ -6899,9 +6282,11 @@
       <w:r>
         <w:t>i</w:t>
       </w:r>
+      <w:proofErr w:type="gramEnd"/>
       <w:r>
         <w:t>:</w:t>
       </w:r>
+      <w:proofErr w:type="gramStart"/>
       <w:r>
         <w:t>L</w:t>
       </w:r>
@@ -6911,12 +6296,14 @@
       <w:r>
         <w:t>L</w:t>
       </w:r>
+      <w:proofErr w:type="gramEnd"/>
       <w:r>
         <w:t>:</w:t>
       </w:r>
       <w:r>
         <w:t>i</w:t>
       </w:r>
+      <w:proofErr w:type="gramStart"/>
       <w:r>
         <w:t>:</w:t>
       </w:r>
@@ -6927,7 +6314,11 @@
         <w:t>:</w:t>
       </w:r>
       <w:r>
-        <w:t>n”</w:t>
+        <w:t>n</w:t>
+      </w:r>
+      <w:proofErr w:type="gramEnd"/>
+      <w:r>
+        <w:t>”</w:t>
       </w:r>
       <w:r>
         <w:t>,</w:t>
@@ -6960,7 +6351,11 @@
         <w:t>,</w:t>
       </w:r>
       <w:r>
-        <w:t xml:space="preserve"> but would not match “One</w:t>
+        <w:t xml:space="preserve"> but would not match “</w:t>
+      </w:r>
+      <w:proofErr w:type="spellStart"/>
+      <w:r>
+        <w:t>One</w:t>
       </w:r>
       <w:r>
         <w:rPr>
@@ -6969,13 +6364,21 @@
         <w:t>␣</w:t>
       </w:r>
       <w:r>
-        <w:t>Millionaire”</w:t>
+        <w:t>Millionaire</w:t>
+      </w:r>
+      <w:proofErr w:type="spellEnd"/>
+      <w:r>
+        <w:t>”</w:t>
       </w:r>
       <w:r>
         <w:t>,</w:t>
       </w:r>
       <w:r>
-        <w:t xml:space="preserve"> “One</w:t>
+        <w:t xml:space="preserve"> “</w:t>
+      </w:r>
+      <w:proofErr w:type="spellStart"/>
+      <w:r>
+        <w:t>One</w:t>
       </w:r>
       <w:r>
         <w:rPr>
@@ -7002,13 +6405,21 @@
         <w:t>␣</w:t>
       </w:r>
       <w:r>
-        <w:t>millions”</w:t>
+        <w:t>millions</w:t>
+      </w:r>
+      <w:proofErr w:type="spellEnd"/>
+      <w:r>
+        <w:t>”</w:t>
       </w:r>
       <w:r>
         <w:t xml:space="preserve">, </w:t>
       </w:r>
       <w:r>
-        <w:t>or “One</w:t>
+        <w:t>or “</w:t>
+      </w:r>
+      <w:proofErr w:type="spellStart"/>
+      <w:r>
+        <w:t>One</w:t>
       </w:r>
       <w:r>
         <w:rPr>
@@ -7026,7 +6437,11 @@
         <w:t>␣</w:t>
       </w:r>
       <w:r>
-        <w:t>million”</w:t>
+        <w:t>million</w:t>
+      </w:r>
+      <w:proofErr w:type="spellEnd"/>
+      <w:r>
+        <w:t>”</w:t>
       </w:r>
       <w:r>
         <w:t>.</w:t>
@@ -7117,7 +6532,7 @@
     </w:p>
     <w:p>
       <w:pPr>
-        <w:pStyle w:val="Heading2"/>
+        <w:pStyle w:val="Ttulo2"/>
         <w:rPr>
           <w:rFonts w:cstheme="majorHAnsi"/>
         </w:rPr>
@@ -7143,7 +6558,7 @@
     </w:p>
     <w:p>
       <w:pPr>
-        <w:pStyle w:val="Heading2"/>
+        <w:pStyle w:val="Ttulo2"/>
         <w:rPr>
           <w:rFonts w:cstheme="majorHAnsi"/>
         </w:rPr>
@@ -7228,7 +6643,7 @@
     </w:p>
     <w:p>
       <w:pPr>
-        <w:pStyle w:val="Heading1"/>
+        <w:pStyle w:val="Ttulo1"/>
         <w:tabs>
           <w:tab w:val="left" w:pos="284"/>
         </w:tabs>
@@ -7264,7 +6679,7 @@
     </w:p>
     <w:p>
       <w:pPr>
-        <w:pStyle w:val="Heading2"/>
+        <w:pStyle w:val="Ttulo2"/>
         <w:rPr>
           <w:rFonts w:cstheme="majorHAnsi"/>
         </w:rPr>
@@ -7289,7 +6704,7 @@
     </w:p>
     <w:p>
       <w:pPr>
-        <w:pStyle w:val="Heading2"/>
+        <w:pStyle w:val="Ttulo2"/>
         <w:rPr>
           <w:rFonts w:cstheme="majorHAnsi"/>
         </w:rPr>
@@ -7314,7 +6729,7 @@
     </w:p>
     <w:p>
       <w:pPr>
-        <w:pStyle w:val="Heading2"/>
+        <w:pStyle w:val="Ttulo2"/>
         <w:rPr>
           <w:rFonts w:cstheme="majorHAnsi"/>
         </w:rPr>
@@ -7339,7 +6754,7 @@
     </w:p>
     <w:p>
       <w:pPr>
-        <w:pStyle w:val="Heading2"/>
+        <w:pStyle w:val="Ttulo2"/>
         <w:rPr>
           <w:rFonts w:cstheme="majorHAnsi"/>
         </w:rPr>
@@ -7399,7 +6814,7 @@
     </w:p>
     <w:p>
       <w:pPr>
-        <w:pStyle w:val="Heading2"/>
+        <w:pStyle w:val="Ttulo2"/>
         <w:rPr>
           <w:rFonts w:cstheme="majorHAnsi"/>
         </w:rPr>
@@ -7514,7 +6929,7 @@
     <w:lvl w:ilvl="0">
       <w:start w:val="1"/>
       <w:numFmt w:val="decimal"/>
-      <w:pStyle w:val="ListNumber"/>
+      <w:pStyle w:val="Listaconnmeros"/>
       <w:lvlText w:val="%1."/>
       <w:lvlJc w:val="left"/>
       <w:pPr>
@@ -7738,7 +7153,7 @@
     <w:lvl w:ilvl="0" w:tplc="391EA46E">
       <w:start w:val="1"/>
       <w:numFmt w:val="decimal"/>
-      <w:pStyle w:val="ListParagraph"/>
+      <w:pStyle w:val="Prrafodelista"/>
       <w:lvlText w:val="%1)"/>
       <w:lvlJc w:val="left"/>
       <w:pPr>
@@ -8642,11 +8057,11 @@
       <w:lang w:val="en-GB"/>
     </w:rPr>
   </w:style>
-  <w:style w:type="paragraph" w:styleId="Heading1">
+  <w:style w:type="paragraph" w:styleId="Ttulo1">
     <w:name w:val="heading 1"/>
     <w:basedOn w:val="Normal"/>
     <w:next w:val="Normal"/>
-    <w:link w:val="Heading1Char"/>
+    <w:link w:val="Ttulo1Car"/>
     <w:uiPriority w:val="9"/>
     <w:qFormat/>
     <w:rsid w:val="005559E5"/>
@@ -8674,11 +8089,11 @@
       <w14:ligatures w14:val="none"/>
     </w:rPr>
   </w:style>
-  <w:style w:type="paragraph" w:styleId="Heading2">
+  <w:style w:type="paragraph" w:styleId="Ttulo2">
     <w:name w:val="heading 2"/>
     <w:basedOn w:val="Normal"/>
     <w:next w:val="Normal"/>
-    <w:link w:val="Heading2Char"/>
+    <w:link w:val="Ttulo2Car"/>
     <w:uiPriority w:val="9"/>
     <w:unhideWhenUsed/>
     <w:qFormat/>
@@ -8702,11 +8117,11 @@
       <w14:ligatures w14:val="none"/>
     </w:rPr>
   </w:style>
-  <w:style w:type="paragraph" w:styleId="Heading3">
+  <w:style w:type="paragraph" w:styleId="Ttulo3">
     <w:name w:val="heading 3"/>
     <w:basedOn w:val="Normal"/>
     <w:next w:val="Normal"/>
-    <w:link w:val="Heading3Char"/>
+    <w:link w:val="Ttulo3Car"/>
     <w:uiPriority w:val="9"/>
     <w:unhideWhenUsed/>
     <w:rsid w:val="00F772E9"/>
@@ -8721,13 +8136,13 @@
       <w:color w:val="1F3763" w:themeColor="accent1" w:themeShade="7F"/>
     </w:rPr>
   </w:style>
-  <w:style w:type="character" w:default="1" w:styleId="DefaultParagraphFont">
+  <w:style w:type="character" w:default="1" w:styleId="Fuentedeprrafopredeter">
     <w:name w:val="Default Paragraph Font"/>
     <w:uiPriority w:val="1"/>
     <w:semiHidden/>
     <w:unhideWhenUsed/>
   </w:style>
-  <w:style w:type="table" w:default="1" w:styleId="TableNormal">
+  <w:style w:type="table" w:default="1" w:styleId="Tablanormal">
     <w:name w:val="Normal Table"/>
     <w:uiPriority w:val="99"/>
     <w:semiHidden/>
@@ -8742,16 +8157,16 @@
       </w:tblCellMar>
     </w:tblPr>
   </w:style>
-  <w:style w:type="numbering" w:default="1" w:styleId="NoList">
+  <w:style w:type="numbering" w:default="1" w:styleId="Sinlista">
     <w:name w:val="No List"/>
     <w:uiPriority w:val="99"/>
     <w:semiHidden/>
     <w:unhideWhenUsed/>
   </w:style>
-  <w:style w:type="character" w:customStyle="1" w:styleId="Heading1Char">
-    <w:name w:val="Heading 1 Char"/>
-    <w:basedOn w:val="DefaultParagraphFont"/>
-    <w:link w:val="Heading1"/>
+  <w:style w:type="character" w:customStyle="1" w:styleId="Ttulo1Car">
+    <w:name w:val="Título 1 Car"/>
+    <w:basedOn w:val="Fuentedeprrafopredeter"/>
+    <w:link w:val="Ttulo1"/>
     <w:uiPriority w:val="9"/>
     <w:rsid w:val="005559E5"/>
     <w:rPr>
@@ -8765,10 +8180,10 @@
       <w14:ligatures w14:val="none"/>
     </w:rPr>
   </w:style>
-  <w:style w:type="character" w:customStyle="1" w:styleId="Heading2Char">
-    <w:name w:val="Heading 2 Char"/>
-    <w:basedOn w:val="DefaultParagraphFont"/>
-    <w:link w:val="Heading2"/>
+  <w:style w:type="character" w:customStyle="1" w:styleId="Ttulo2Car">
+    <w:name w:val="Título 2 Car"/>
+    <w:basedOn w:val="Fuentedeprrafopredeter"/>
+    <w:link w:val="Ttulo2"/>
     <w:uiPriority w:val="9"/>
     <w:rsid w:val="00F772E9"/>
     <w:rPr>
@@ -8807,9 +8222,9 @@
       <w14:ligatures w14:val="none"/>
     </w:rPr>
   </w:style>
-  <w:style w:type="paragraph" w:styleId="ListParagraph">
+  <w:style w:type="paragraph" w:styleId="Prrafodelista">
     <w:name w:val="List Paragraph"/>
-    <w:basedOn w:val="ListNumber"/>
+    <w:basedOn w:val="Listaconnmeros"/>
     <w:uiPriority w:val="34"/>
     <w:rsid w:val="00F772E9"/>
     <w:pPr>
@@ -8828,7 +8243,7 @@
   </w:style>
   <w:style w:type="paragraph" w:customStyle="1" w:styleId="Prrafodesublista">
     <w:name w:val="Párrafo de sublista"/>
-    <w:basedOn w:val="ListParagraph"/>
+    <w:basedOn w:val="Prrafodelista"/>
     <w:qFormat/>
     <w:rsid w:val="00A64124"/>
     <w:pPr>
@@ -8845,7 +8260,7 @@
       <w:rFonts w:eastAsia="Courier New" w:cs="Courier New"/>
     </w:rPr>
   </w:style>
-  <w:style w:type="paragraph" w:styleId="NoSpacing">
+  <w:style w:type="paragraph" w:styleId="Sinespaciado">
     <w:name w:val="No Spacing"/>
     <w:uiPriority w:val="1"/>
     <w:rsid w:val="00F772E9"/>
@@ -8859,9 +8274,9 @@
       <w14:ligatures w14:val="none"/>
     </w:rPr>
   </w:style>
-  <w:style w:type="character" w:styleId="Strong">
+  <w:style w:type="character" w:styleId="Textoennegrita">
     <w:name w:val="Strong"/>
-    <w:basedOn w:val="DefaultParagraphFont"/>
+    <w:basedOn w:val="Fuentedeprrafopredeter"/>
     <w:uiPriority w:val="22"/>
     <w:qFormat/>
     <w:rsid w:val="00F772E9"/>
@@ -8870,9 +8285,9 @@
       <w:bCs/>
     </w:rPr>
   </w:style>
-  <w:style w:type="character" w:styleId="CommentReference">
+  <w:style w:type="character" w:styleId="Refdecomentario">
     <w:name w:val="annotation reference"/>
-    <w:basedOn w:val="DefaultParagraphFont"/>
+    <w:basedOn w:val="Fuentedeprrafopredeter"/>
     <w:uiPriority w:val="99"/>
     <w:semiHidden/>
     <w:unhideWhenUsed/>
@@ -8882,10 +8297,10 @@
       <w:szCs w:val="16"/>
     </w:rPr>
   </w:style>
-  <w:style w:type="paragraph" w:styleId="CommentText">
+  <w:style w:type="paragraph" w:styleId="Textocomentario">
     <w:name w:val="annotation text"/>
     <w:basedOn w:val="Normal"/>
-    <w:link w:val="CommentTextChar"/>
+    <w:link w:val="TextocomentarioCar"/>
     <w:uiPriority w:val="99"/>
     <w:unhideWhenUsed/>
     <w:rsid w:val="00F772E9"/>
@@ -8894,10 +8309,10 @@
       <w:szCs w:val="20"/>
     </w:rPr>
   </w:style>
-  <w:style w:type="character" w:customStyle="1" w:styleId="CommentTextChar">
-    <w:name w:val="Comment Text Char"/>
-    <w:basedOn w:val="DefaultParagraphFont"/>
-    <w:link w:val="CommentText"/>
+  <w:style w:type="character" w:customStyle="1" w:styleId="TextocomentarioCar">
+    <w:name w:val="Texto comentario Car"/>
+    <w:basedOn w:val="Fuentedeprrafopredeter"/>
+    <w:link w:val="Textocomentario"/>
     <w:uiPriority w:val="99"/>
     <w:rsid w:val="00F772E9"/>
     <w:rPr>
@@ -8906,11 +8321,11 @@
       <w:lang w:val="en-GB"/>
     </w:rPr>
   </w:style>
-  <w:style w:type="paragraph" w:styleId="CommentSubject">
+  <w:style w:type="paragraph" w:styleId="Asuntodelcomentario">
     <w:name w:val="annotation subject"/>
     <w:basedOn w:val="Normal"/>
     <w:next w:val="Normal"/>
-    <w:link w:val="CommentSubjectChar"/>
+    <w:link w:val="AsuntodelcomentarioCar"/>
     <w:uiPriority w:val="99"/>
     <w:semiHidden/>
     <w:unhideWhenUsed/>
@@ -8922,10 +8337,10 @@
       <w:szCs w:val="20"/>
     </w:rPr>
   </w:style>
-  <w:style w:type="character" w:customStyle="1" w:styleId="CommentSubjectChar">
-    <w:name w:val="Comment Subject Char"/>
-    <w:basedOn w:val="DefaultParagraphFont"/>
-    <w:link w:val="CommentSubject"/>
+  <w:style w:type="character" w:customStyle="1" w:styleId="AsuntodelcomentarioCar">
+    <w:name w:val="Asunto del comentario Car"/>
+    <w:basedOn w:val="Fuentedeprrafopredeter"/>
+    <w:link w:val="Asuntodelcomentario"/>
     <w:uiPriority w:val="99"/>
     <w:semiHidden/>
     <w:rsid w:val="00F772E9"/>
@@ -8937,9 +8352,9 @@
       <w:lang w:val="en-GB"/>
     </w:rPr>
   </w:style>
-  <w:style w:type="character" w:styleId="PlaceholderText">
+  <w:style w:type="character" w:styleId="Textodelmarcadordeposicin">
     <w:name w:val="Placeholder Text"/>
-    <w:basedOn w:val="DefaultParagraphFont"/>
+    <w:basedOn w:val="Fuentedeprrafopredeter"/>
     <w:uiPriority w:val="99"/>
     <w:semiHidden/>
     <w:rsid w:val="00F772E9"/>
@@ -8947,9 +8362,9 @@
       <w:color w:val="808080"/>
     </w:rPr>
   </w:style>
-  <w:style w:type="character" w:styleId="Hyperlink">
+  <w:style w:type="character" w:styleId="Hipervnculo">
     <w:name w:val="Hyperlink"/>
-    <w:basedOn w:val="DefaultParagraphFont"/>
+    <w:basedOn w:val="Fuentedeprrafopredeter"/>
     <w:uiPriority w:val="99"/>
     <w:unhideWhenUsed/>
     <w:rsid w:val="00F772E9"/>
@@ -8968,10 +8383,10 @@
       <w:spacing w:before="240" w:after="240"/>
     </w:pPr>
   </w:style>
-  <w:style w:type="character" w:customStyle="1" w:styleId="Heading3Char">
-    <w:name w:val="Heading 3 Char"/>
-    <w:basedOn w:val="DefaultParagraphFont"/>
-    <w:link w:val="Heading3"/>
+  <w:style w:type="character" w:customStyle="1" w:styleId="Ttulo3Car">
+    <w:name w:val="Título 3 Car"/>
+    <w:basedOn w:val="Fuentedeprrafopredeter"/>
+    <w:link w:val="Ttulo3"/>
     <w:uiPriority w:val="9"/>
     <w:rsid w:val="00F772E9"/>
     <w:rPr>
@@ -8982,7 +8397,7 @@
       <w:lang w:val="en-GB"/>
     </w:rPr>
   </w:style>
-  <w:style w:type="paragraph" w:styleId="List">
+  <w:style w:type="paragraph" w:styleId="Lista">
     <w:name w:val="List"/>
     <w:basedOn w:val="Normal"/>
     <w:uiPriority w:val="99"/>
@@ -8994,7 +8409,7 @@
       <w:contextualSpacing/>
     </w:pPr>
   </w:style>
-  <w:style w:type="paragraph" w:styleId="ListNumber">
+  <w:style w:type="paragraph" w:styleId="Listaconnmeros">
     <w:name w:val="List Number"/>
     <w:basedOn w:val="Normal"/>
     <w:uiPriority w:val="99"/>
@@ -9010,7 +8425,7 @@
   </w:style>
   <w:style w:type="paragraph" w:customStyle="1" w:styleId="Requirement-Body">
     <w:name w:val="Requirement - Body"/>
-    <w:basedOn w:val="List"/>
+    <w:basedOn w:val="Lista"/>
     <w:qFormat/>
     <w:rsid w:val="0089026D"/>
     <w:pPr>
@@ -9022,7 +8437,7 @@
   </w:style>
   <w:style w:type="paragraph" w:customStyle="1" w:styleId="Requirement-Header">
     <w:name w:val="Requirement - Header"/>
-    <w:basedOn w:val="List"/>
+    <w:basedOn w:val="Lista"/>
     <w:next w:val="Requirement-Body"/>
     <w:qFormat/>
     <w:rsid w:val="002D4E43"/>
@@ -9033,11 +8448,11 @@
       <w:ind w:left="567" w:hanging="567"/>
     </w:pPr>
   </w:style>
-  <w:style w:type="paragraph" w:styleId="Title">
+  <w:style w:type="paragraph" w:styleId="Ttulo">
     <w:name w:val="Title"/>
     <w:basedOn w:val="Normal"/>
     <w:next w:val="Normal"/>
-    <w:link w:val="TitleChar"/>
+    <w:link w:val="TtuloCar"/>
     <w:uiPriority w:val="10"/>
     <w:qFormat/>
     <w:rsid w:val="00F772E9"/>
@@ -9058,10 +8473,10 @@
       <w:szCs w:val="56"/>
     </w:rPr>
   </w:style>
-  <w:style w:type="character" w:customStyle="1" w:styleId="TitleChar">
-    <w:name w:val="Title Char"/>
-    <w:basedOn w:val="DefaultParagraphFont"/>
-    <w:link w:val="Title"/>
+  <w:style w:type="character" w:customStyle="1" w:styleId="TtuloCar">
+    <w:name w:val="Título Car"/>
+    <w:basedOn w:val="Fuentedeprrafopredeter"/>
+    <w:link w:val="Ttulo"/>
     <w:uiPriority w:val="10"/>
     <w:rsid w:val="00F772E9"/>
     <w:rPr>
@@ -9075,7 +8490,7 @@
   </w:style>
   <w:style w:type="character" w:customStyle="1" w:styleId="Mention1">
     <w:name w:val="Mention1"/>
-    <w:basedOn w:val="DefaultParagraphFont"/>
+    <w:basedOn w:val="Fuentedeprrafopredeter"/>
     <w:uiPriority w:val="99"/>
     <w:unhideWhenUsed/>
     <w:rsid w:val="00F772E9"/>
@@ -9112,239 +8527,7 @@
           </w:pPr>
           <w:r>
             <w:rPr>
-              <w:rStyle w:val="PlaceholderText"/>
-            </w:rPr>
-            <w:t>Haga clic o pulse aquí para escribir texto.</w:t>
-          </w:r>
-        </w:p>
-      </w:docPartBody>
-    </w:docPart>
-    <w:docPart>
-      <w:docPartPr>
-        <w:name w:val="F717FE4395C14BA2B1189239C7D2A38C"/>
-        <w:category>
-          <w:name w:val="General"/>
-          <w:gallery w:val="placeholder"/>
-        </w:category>
-        <w:types>
-          <w:type w:val="bbPlcHdr"/>
-        </w:types>
-        <w:behaviors>
-          <w:behavior w:val="content"/>
-        </w:behaviors>
-        <w:guid w:val="{09ABE168-9E77-40C3-B4B5-F65C1E6C3286}"/>
-      </w:docPartPr>
-      <w:docPartBody>
-        <w:p>
-          <w:pPr>
-            <w:pStyle w:val="F717FE4395C14BA2B1189239C7D2A38C"/>
-          </w:pPr>
-          <w:r>
-            <w:rPr>
-              <w:rStyle w:val="PlaceholderText"/>
-            </w:rPr>
-            <w:t>Haga clic o pulse aquí para escribir texto.</w:t>
-          </w:r>
-        </w:p>
-      </w:docPartBody>
-    </w:docPart>
-    <w:docPart>
-      <w:docPartPr>
-        <w:name w:val="70BE6E77FEC241639CD9227E89E64B7B"/>
-        <w:category>
-          <w:name w:val="General"/>
-          <w:gallery w:val="placeholder"/>
-        </w:category>
-        <w:types>
-          <w:type w:val="bbPlcHdr"/>
-        </w:types>
-        <w:behaviors>
-          <w:behavior w:val="content"/>
-        </w:behaviors>
-        <w:guid w:val="{F142AB3D-D27F-4D04-8A97-EE2FF4E50A80}"/>
-      </w:docPartPr>
-      <w:docPartBody>
-        <w:p>
-          <w:pPr>
-            <w:pStyle w:val="70BE6E77FEC241639CD9227E89E64B7B"/>
-          </w:pPr>
-          <w:r>
-            <w:rPr>
-              <w:rStyle w:val="PlaceholderText"/>
-            </w:rPr>
-            <w:t>Haga clic o pulse aquí para escribir texto.</w:t>
-          </w:r>
-        </w:p>
-      </w:docPartBody>
-    </w:docPart>
-    <w:docPart>
-      <w:docPartPr>
-        <w:name w:val="E9193D3C494241F4B256126F24FB602E"/>
-        <w:category>
-          <w:name w:val="General"/>
-          <w:gallery w:val="placeholder"/>
-        </w:category>
-        <w:types>
-          <w:type w:val="bbPlcHdr"/>
-        </w:types>
-        <w:behaviors>
-          <w:behavior w:val="content"/>
-        </w:behaviors>
-        <w:guid w:val="{E83085DB-158E-48BA-BAB3-35BDBB6BBD2B}"/>
-      </w:docPartPr>
-      <w:docPartBody>
-        <w:p>
-          <w:pPr>
-            <w:pStyle w:val="E9193D3C494241F4B256126F24FB602E"/>
-          </w:pPr>
-          <w:r>
-            <w:rPr>
-              <w:rStyle w:val="PlaceholderText"/>
-            </w:rPr>
-            <w:t>Haga clic o pulse aquí para escribir texto.</w:t>
-          </w:r>
-        </w:p>
-      </w:docPartBody>
-    </w:docPart>
-    <w:docPart>
-      <w:docPartPr>
-        <w:name w:val="ED3BE26BA8184CEC9C10011A070D06BA"/>
-        <w:category>
-          <w:name w:val="General"/>
-          <w:gallery w:val="placeholder"/>
-        </w:category>
-        <w:types>
-          <w:type w:val="bbPlcHdr"/>
-        </w:types>
-        <w:behaviors>
-          <w:behavior w:val="content"/>
-        </w:behaviors>
-        <w:guid w:val="{522A491E-99A9-44A4-8401-8ECE385D9392}"/>
-      </w:docPartPr>
-      <w:docPartBody>
-        <w:p>
-          <w:pPr>
-            <w:pStyle w:val="ED3BE26BA8184CEC9C10011A070D06BA"/>
-          </w:pPr>
-          <w:r>
-            <w:rPr>
-              <w:rStyle w:val="PlaceholderText"/>
-            </w:rPr>
-            <w:t>Haga clic o pulse aquí para escribir texto.</w:t>
-          </w:r>
-        </w:p>
-      </w:docPartBody>
-    </w:docPart>
-    <w:docPart>
-      <w:docPartPr>
-        <w:name w:val="FABB13D4D8384F839954E76BD25A68A6"/>
-        <w:category>
-          <w:name w:val="General"/>
-          <w:gallery w:val="placeholder"/>
-        </w:category>
-        <w:types>
-          <w:type w:val="bbPlcHdr"/>
-        </w:types>
-        <w:behaviors>
-          <w:behavior w:val="content"/>
-        </w:behaviors>
-        <w:guid w:val="{9606F078-E542-48F3-BC44-4D239151D38A}"/>
-      </w:docPartPr>
-      <w:docPartBody>
-        <w:p>
-          <w:pPr>
-            <w:pStyle w:val="FABB13D4D8384F839954E76BD25A68A6"/>
-          </w:pPr>
-          <w:r>
-            <w:rPr>
-              <w:rStyle w:val="PlaceholderText"/>
-            </w:rPr>
-            <w:t>Haga clic o pulse aquí para escribir texto.</w:t>
-          </w:r>
-        </w:p>
-      </w:docPartBody>
-    </w:docPart>
-    <w:docPart>
-      <w:docPartPr>
-        <w:name w:val="83AB65E9A82B4E5D8F27694A6CD354D0"/>
-        <w:category>
-          <w:name w:val="General"/>
-          <w:gallery w:val="placeholder"/>
-        </w:category>
-        <w:types>
-          <w:type w:val="bbPlcHdr"/>
-        </w:types>
-        <w:behaviors>
-          <w:behavior w:val="content"/>
-        </w:behaviors>
-        <w:guid w:val="{0B207B61-258B-4C43-9A3A-F5530B99770F}"/>
-      </w:docPartPr>
-      <w:docPartBody>
-        <w:p>
-          <w:pPr>
-            <w:pStyle w:val="83AB65E9A82B4E5D8F27694A6CD354D0"/>
-          </w:pPr>
-          <w:r>
-            <w:rPr>
-              <w:rStyle w:val="PlaceholderText"/>
-            </w:rPr>
-            <w:t>Haga clic o pulse aquí para escribir texto.</w:t>
-          </w:r>
-        </w:p>
-      </w:docPartBody>
-    </w:docPart>
-    <w:docPart>
-      <w:docPartPr>
-        <w:name w:val="B1D9E9406473491A93A87EB351F6C63D"/>
-        <w:category>
-          <w:name w:val="General"/>
-          <w:gallery w:val="placeholder"/>
-        </w:category>
-        <w:types>
-          <w:type w:val="bbPlcHdr"/>
-        </w:types>
-        <w:behaviors>
-          <w:behavior w:val="content"/>
-        </w:behaviors>
-        <w:guid w:val="{21BE6EB1-93D7-45DD-8F4B-F5351496E329}"/>
-      </w:docPartPr>
-      <w:docPartBody>
-        <w:p>
-          <w:pPr>
-            <w:pStyle w:val="B1D9E9406473491A93A87EB351F6C63D"/>
-          </w:pPr>
-          <w:r>
-            <w:rPr>
-              <w:rStyle w:val="PlaceholderText"/>
-            </w:rPr>
-            <w:t>Haga clic o pulse aquí para escribir texto.</w:t>
-          </w:r>
-        </w:p>
-      </w:docPartBody>
-    </w:docPart>
-    <w:docPart>
-      <w:docPartPr>
-        <w:name w:val="90932BDBAD7F481B9690929E9AEE4764"/>
-        <w:category>
-          <w:name w:val="General"/>
-          <w:gallery w:val="placeholder"/>
-        </w:category>
-        <w:types>
-          <w:type w:val="bbPlcHdr"/>
-        </w:types>
-        <w:behaviors>
-          <w:behavior w:val="content"/>
-        </w:behaviors>
-        <w:guid w:val="{AC684C9A-9324-4AE6-A79D-B41576D0CA0D}"/>
-      </w:docPartPr>
-      <w:docPartBody>
-        <w:p>
-          <w:pPr>
-            <w:pStyle w:val="90932BDBAD7F481B9690929E9AEE4764"/>
-          </w:pPr>
-          <w:r>
-            <w:rPr>
-              <w:rStyle w:val="PlaceholderText"/>
+              <w:rStyle w:val="Textodelmarcadordeposicin"/>
             </w:rPr>
             <w:t>Haga clic o pulse aquí para escribir texto.</w:t>
           </w:r>
@@ -9373,7 +8556,7 @@
           </w:pPr>
           <w:r>
             <w:rPr>
-              <w:rStyle w:val="PlaceholderText"/>
+              <w:rStyle w:val="Textodelmarcadordeposicin"/>
             </w:rPr>
             <w:t>Haga clic o pulse aquí para escribir texto.</w:t>
           </w:r>
@@ -9402,7 +8585,7 @@
           </w:pPr>
           <w:r>
             <w:rPr>
-              <w:rStyle w:val="PlaceholderText"/>
+              <w:rStyle w:val="Textodelmarcadordeposicin"/>
             </w:rPr>
             <w:t>Haga clic o pulse aquí para escribir texto.</w:t>
           </w:r>
@@ -9431,7 +8614,7 @@
           </w:pPr>
           <w:r>
             <w:rPr>
-              <w:rStyle w:val="PlaceholderText"/>
+              <w:rStyle w:val="Textodelmarcadordeposicin"/>
             </w:rPr>
             <w:t>Haga clic o pulse aquí para escribir texto.</w:t>
           </w:r>
@@ -9460,7 +8643,7 @@
           </w:pPr>
           <w:r>
             <w:rPr>
-              <w:rStyle w:val="PlaceholderText"/>
+              <w:rStyle w:val="Textodelmarcadordeposicin"/>
             </w:rPr>
             <w:t>Haga clic o pulse aquí para escribir texto.</w:t>
           </w:r>
@@ -9489,7 +8672,7 @@
           </w:pPr>
           <w:r>
             <w:rPr>
-              <w:rStyle w:val="PlaceholderText"/>
+              <w:rStyle w:val="Textodelmarcadordeposicin"/>
             </w:rPr>
             <w:t>Haga clic o pulse aquí para escribir texto.</w:t>
           </w:r>
@@ -9518,7 +8701,7 @@
           </w:pPr>
           <w:r>
             <w:rPr>
-              <w:rStyle w:val="PlaceholderText"/>
+              <w:rStyle w:val="Textodelmarcadordeposicin"/>
             </w:rPr>
             <w:t>Haga clic o pulse aquí para escribir texto.</w:t>
           </w:r>
@@ -9547,7 +8730,7 @@
           </w:pPr>
           <w:r>
             <w:rPr>
-              <w:rStyle w:val="PlaceholderText"/>
+              <w:rStyle w:val="Textodelmarcadordeposicin"/>
             </w:rPr>
             <w:t>Haga clic o pulse aquí para escribir texto.</w:t>
           </w:r>
@@ -9576,7 +8759,7 @@
           </w:pPr>
           <w:r>
             <w:rPr>
-              <w:rStyle w:val="PlaceholderText"/>
+              <w:rStyle w:val="Textodelmarcadordeposicin"/>
             </w:rPr>
             <w:t>Haga clic o pulse aquí para escribir texto.</w:t>
           </w:r>
@@ -9605,7 +8788,7 @@
           </w:pPr>
           <w:r>
             <w:rPr>
-              <w:rStyle w:val="PlaceholderText"/>
+              <w:rStyle w:val="Textodelmarcadordeposicin"/>
             </w:rPr>
             <w:t>Haga clic o pulse aquí para escribir texto.</w:t>
           </w:r>
@@ -9634,7 +8817,7 @@
           </w:pPr>
           <w:r>
             <w:rPr>
-              <w:rStyle w:val="PlaceholderText"/>
+              <w:rStyle w:val="Textodelmarcadordeposicin"/>
             </w:rPr>
             <w:t>Haga clic o pulse aquí para escribir texto.</w:t>
           </w:r>
@@ -9663,7 +8846,7 @@
           </w:pPr>
           <w:r>
             <w:rPr>
-              <w:rStyle w:val="PlaceholderText"/>
+              <w:rStyle w:val="Textodelmarcadordeposicin"/>
             </w:rPr>
             <w:t>Haga clic o pulse aquí para escribir texto.</w:t>
           </w:r>
@@ -9692,7 +8875,7 @@
           </w:pPr>
           <w:r>
             <w:rPr>
-              <w:rStyle w:val="PlaceholderText"/>
+              <w:rStyle w:val="Textodelmarcadordeposicin"/>
             </w:rPr>
             <w:t>Haga clic o pulse aquí para escribir texto.</w:t>
           </w:r>
@@ -9721,7 +8904,7 @@
           </w:pPr>
           <w:r>
             <w:rPr>
-              <w:rStyle w:val="PlaceholderText"/>
+              <w:rStyle w:val="Textodelmarcadordeposicin"/>
             </w:rPr>
             <w:t>Haga clic o pulse aquí para escribir texto.</w:t>
           </w:r>
@@ -9750,7 +8933,7 @@
           </w:pPr>
           <w:r>
             <w:rPr>
-              <w:rStyle w:val="PlaceholderText"/>
+              <w:rStyle w:val="Textodelmarcadordeposicin"/>
             </w:rPr>
             <w:t>Haga clic o pulse aquí para escribir texto.</w:t>
           </w:r>
@@ -9779,7 +8962,7 @@
           </w:pPr>
           <w:r>
             <w:rPr>
-              <w:rStyle w:val="PlaceholderText"/>
+              <w:rStyle w:val="Textodelmarcadordeposicin"/>
             </w:rPr>
             <w:t>Haga clic o pulse aquí para escribir texto.</w:t>
           </w:r>
@@ -9808,7 +8991,7 @@
           </w:pPr>
           <w:r>
             <w:rPr>
-              <w:rStyle w:val="PlaceholderText"/>
+              <w:rStyle w:val="Textodelmarcadordeposicin"/>
             </w:rPr>
             <w:t>Haga clic o pulse aquí para escribir texto.</w:t>
           </w:r>
@@ -9837,7 +9020,7 @@
           </w:pPr>
           <w:r>
             <w:rPr>
-              <w:rStyle w:val="PlaceholderText"/>
+              <w:rStyle w:val="Textodelmarcadordeposicin"/>
             </w:rPr>
             <w:t>Haga clic o pulse aquí para escribir texto.</w:t>
           </w:r>
@@ -9866,7 +9049,7 @@
           </w:pPr>
           <w:r>
             <w:rPr>
-              <w:rStyle w:val="PlaceholderText"/>
+              <w:rStyle w:val="Textodelmarcadordeposicin"/>
             </w:rPr>
             <w:t>Haga clic o pulse aquí para escribir texto.</w:t>
           </w:r>
@@ -9895,7 +9078,7 @@
           </w:pPr>
           <w:r>
             <w:rPr>
-              <w:rStyle w:val="PlaceholderText"/>
+              <w:rStyle w:val="Textodelmarcadordeposicin"/>
             </w:rPr>
             <w:t>Haga clic o pulse aquí para escribir texto.</w:t>
           </w:r>
@@ -9924,7 +9107,7 @@
           </w:pPr>
           <w:r>
             <w:rPr>
-              <w:rStyle w:val="PlaceholderText"/>
+              <w:rStyle w:val="Textodelmarcadordeposicin"/>
             </w:rPr>
             <w:t>Haga clic o pulse aquí para escribir texto.</w:t>
           </w:r>
@@ -9953,7 +9136,7 @@
           </w:pPr>
           <w:r>
             <w:rPr>
-              <w:rStyle w:val="PlaceholderText"/>
+              <w:rStyle w:val="Textodelmarcadordeposicin"/>
             </w:rPr>
             <w:t>Haga clic o pulse aquí para escribir texto.</w:t>
           </w:r>
@@ -9982,7 +9165,7 @@
           </w:pPr>
           <w:r>
             <w:rPr>
-              <w:rStyle w:val="PlaceholderText"/>
+              <w:rStyle w:val="Textodelmarcadordeposicin"/>
             </w:rPr>
             <w:t>Haga clic o pulse aquí para escribir texto.</w:t>
           </w:r>
@@ -10011,7 +9194,7 @@
           </w:pPr>
           <w:r>
             <w:rPr>
-              <w:rStyle w:val="PlaceholderText"/>
+              <w:rStyle w:val="Textodelmarcadordeposicin"/>
             </w:rPr>
             <w:t>Haga clic o pulse aquí para escribir texto.</w:t>
           </w:r>
@@ -10040,7 +9223,7 @@
           </w:pPr>
           <w:r>
             <w:rPr>
-              <w:rStyle w:val="PlaceholderText"/>
+              <w:rStyle w:val="Textodelmarcadordeposicin"/>
             </w:rPr>
             <w:t>Haga clic o pulse aquí para escribir texto.</w:t>
           </w:r>
@@ -10069,7 +9252,7 @@
           </w:pPr>
           <w:r>
             <w:rPr>
-              <w:rStyle w:val="PlaceholderText"/>
+              <w:rStyle w:val="Textodelmarcadordeposicin"/>
             </w:rPr>
             <w:t>Haga clic o pulse aquí para escribir texto.</w:t>
           </w:r>
@@ -10098,7 +9281,7 @@
           </w:pPr>
           <w:r>
             <w:rPr>
-              <w:rStyle w:val="PlaceholderText"/>
+              <w:rStyle w:val="Textodelmarcadordeposicin"/>
             </w:rPr>
             <w:t>Haga clic o pulse aquí para escribir texto.</w:t>
           </w:r>
@@ -10127,7 +9310,7 @@
           </w:pPr>
           <w:r>
             <w:rPr>
-              <w:rStyle w:val="PlaceholderText"/>
+              <w:rStyle w:val="Textodelmarcadordeposicin"/>
             </w:rPr>
             <w:t>Haga clic o pulse aquí para escribir texto.</w:t>
           </w:r>
@@ -10156,7 +9339,7 @@
           </w:pPr>
           <w:r>
             <w:rPr>
-              <w:rStyle w:val="PlaceholderText"/>
+              <w:rStyle w:val="Textodelmarcadordeposicin"/>
             </w:rPr>
             <w:t>Haga clic o pulse aquí para escribir texto.</w:t>
           </w:r>
@@ -10185,7 +9368,7 @@
           </w:pPr>
           <w:r>
             <w:rPr>
-              <w:rStyle w:val="PlaceholderText"/>
+              <w:rStyle w:val="Textodelmarcadordeposicin"/>
             </w:rPr>
             <w:t>Haga clic o pulse aquí para escribir texto.</w:t>
           </w:r>
@@ -10214,7 +9397,7 @@
           </w:pPr>
           <w:r>
             <w:rPr>
-              <w:rStyle w:val="PlaceholderText"/>
+              <w:rStyle w:val="Textodelmarcadordeposicin"/>
             </w:rPr>
             <w:t>Haga clic o pulse aquí para escribir texto.</w:t>
           </w:r>
@@ -10243,7 +9426,7 @@
           </w:pPr>
           <w:r>
             <w:rPr>
-              <w:rStyle w:val="PlaceholderText"/>
+              <w:rStyle w:val="Textodelmarcadordeposicin"/>
             </w:rPr>
             <w:t>Haga clic o pulse aquí para escribir texto.</w:t>
           </w:r>
@@ -10272,7 +9455,7 @@
           </w:pPr>
           <w:r>
             <w:rPr>
-              <w:rStyle w:val="PlaceholderText"/>
+              <w:rStyle w:val="Textodelmarcadordeposicin"/>
             </w:rPr>
             <w:t>Haga clic o pulse aquí para escribir texto.</w:t>
           </w:r>
@@ -10301,7 +9484,7 @@
           </w:pPr>
           <w:r>
             <w:rPr>
-              <w:rStyle w:val="PlaceholderText"/>
+              <w:rStyle w:val="Textodelmarcadordeposicin"/>
             </w:rPr>
             <w:t>Haga clic o pulse aquí para escribir texto.</w:t>
           </w:r>
@@ -10330,7 +9513,7 @@
           </w:pPr>
           <w:r>
             <w:rPr>
-              <w:rStyle w:val="PlaceholderText"/>
+              <w:rStyle w:val="Textodelmarcadordeposicin"/>
             </w:rPr>
             <w:t>Haga clic o pulse aquí para escribir texto.</w:t>
           </w:r>
@@ -10359,7 +9542,7 @@
           </w:pPr>
           <w:r>
             <w:rPr>
-              <w:rStyle w:val="PlaceholderText"/>
+              <w:rStyle w:val="Textodelmarcadordeposicin"/>
             </w:rPr>
             <w:t>Haga clic o pulse aquí para escribir texto.</w:t>
           </w:r>
@@ -10388,7 +9571,7 @@
           </w:pPr>
           <w:r>
             <w:rPr>
-              <w:rStyle w:val="PlaceholderText"/>
+              <w:rStyle w:val="Textodelmarcadordeposicin"/>
             </w:rPr>
             <w:t>Haga clic o pulse aquí para escribir texto.</w:t>
           </w:r>
@@ -10417,7 +9600,7 @@
           </w:pPr>
           <w:r>
             <w:rPr>
-              <w:rStyle w:val="PlaceholderText"/>
+              <w:rStyle w:val="Textodelmarcadordeposicin"/>
             </w:rPr>
             <w:t>Haga clic o pulse aquí para escribir texto.</w:t>
           </w:r>
@@ -10446,7 +9629,7 @@
           </w:pPr>
           <w:r>
             <w:rPr>
-              <w:rStyle w:val="PlaceholderText"/>
+              <w:rStyle w:val="Textodelmarcadordeposicin"/>
             </w:rPr>
             <w:t>Haga clic o pulse aquí para escribir texto.</w:t>
           </w:r>
@@ -10475,7 +9658,7 @@
           </w:pPr>
           <w:r>
             <w:rPr>
-              <w:rStyle w:val="PlaceholderText"/>
+              <w:rStyle w:val="Textodelmarcadordeposicin"/>
             </w:rPr>
             <w:t>Haga clic o pulse aquí para escribir texto.</w:t>
           </w:r>
@@ -10504,7 +9687,7 @@
           </w:pPr>
           <w:r>
             <w:rPr>
-              <w:rStyle w:val="PlaceholderText"/>
+              <w:rStyle w:val="Textodelmarcadordeposicin"/>
             </w:rPr>
             <w:t>Haga clic o pulse aquí para escribir texto.</w:t>
           </w:r>
@@ -10533,7 +9716,7 @@
           </w:pPr>
           <w:r>
             <w:rPr>
-              <w:rStyle w:val="PlaceholderText"/>
+              <w:rStyle w:val="Textodelmarcadordeposicin"/>
             </w:rPr>
             <w:t>Haga clic o pulse aquí para escribir texto.</w:t>
           </w:r>
@@ -10562,7 +9745,7 @@
           </w:pPr>
           <w:r>
             <w:rPr>
-              <w:rStyle w:val="PlaceholderText"/>
+              <w:rStyle w:val="Textodelmarcadordeposicin"/>
             </w:rPr>
             <w:t>Haga clic o pulse aquí para escribir texto.</w:t>
           </w:r>
@@ -10591,7 +9774,7 @@
           </w:pPr>
           <w:r>
             <w:rPr>
-              <w:rStyle w:val="PlaceholderText"/>
+              <w:rStyle w:val="Textodelmarcadordeposicin"/>
             </w:rPr>
             <w:t>Haga clic o pulse aquí para escribir texto.</w:t>
           </w:r>
@@ -10620,7 +9803,7 @@
           </w:pPr>
           <w:r>
             <w:rPr>
-              <w:rStyle w:val="PlaceholderText"/>
+              <w:rStyle w:val="Textodelmarcadordeposicin"/>
             </w:rPr>
             <w:t>Haga clic o pulse aquí para escribir texto.</w:t>
           </w:r>
@@ -10649,7 +9832,7 @@
           </w:pPr>
           <w:r>
             <w:rPr>
-              <w:rStyle w:val="PlaceholderText"/>
+              <w:rStyle w:val="Textodelmarcadordeposicin"/>
             </w:rPr>
             <w:t>Haga clic o pulse aquí para escribir texto.</w:t>
           </w:r>
@@ -10678,7 +9861,7 @@
           </w:pPr>
           <w:r>
             <w:rPr>
-              <w:rStyle w:val="PlaceholderText"/>
+              <w:rStyle w:val="Textodelmarcadordeposicin"/>
             </w:rPr>
             <w:t>Haga clic o pulse aquí para escribir texto.</w:t>
           </w:r>
@@ -10707,7 +9890,7 @@
           </w:pPr>
           <w:r>
             <w:rPr>
-              <w:rStyle w:val="PlaceholderText"/>
+              <w:rStyle w:val="Textodelmarcadordeposicin"/>
             </w:rPr>
             <w:t>Haga clic o pulse aquí para escribir texto.</w:t>
           </w:r>
@@ -10736,7 +9919,7 @@
           </w:pPr>
           <w:r>
             <w:rPr>
-              <w:rStyle w:val="PlaceholderText"/>
+              <w:rStyle w:val="Textodelmarcadordeposicin"/>
             </w:rPr>
             <w:t>Haga clic o pulse aquí para escribir texto.</w:t>
           </w:r>
@@ -10765,65 +9948,7 @@
           </w:pPr>
           <w:r>
             <w:rPr>
-              <w:rStyle w:val="PlaceholderText"/>
-            </w:rPr>
-            <w:t>Haga clic o pulse aquí para escribir texto.</w:t>
-          </w:r>
-        </w:p>
-      </w:docPartBody>
-    </w:docPart>
-    <w:docPart>
-      <w:docPartPr>
-        <w:name w:val="E8A43E7864CD4195B7F17EE9FB99CC9C"/>
-        <w:category>
-          <w:name w:val="General"/>
-          <w:gallery w:val="placeholder"/>
-        </w:category>
-        <w:types>
-          <w:type w:val="bbPlcHdr"/>
-        </w:types>
-        <w:behaviors>
-          <w:behavior w:val="content"/>
-        </w:behaviors>
-        <w:guid w:val="{7FD82CBE-E530-4D1F-B5BC-8151E854323D}"/>
-      </w:docPartPr>
-      <w:docPartBody>
-        <w:p>
-          <w:pPr>
-            <w:pStyle w:val="E8A43E7864CD4195B7F17EE9FB99CC9C"/>
-          </w:pPr>
-          <w:r>
-            <w:rPr>
-              <w:rStyle w:val="PlaceholderText"/>
-            </w:rPr>
-            <w:t>Haga clic o pulse aquí para escribir texto.</w:t>
-          </w:r>
-        </w:p>
-      </w:docPartBody>
-    </w:docPart>
-    <w:docPart>
-      <w:docPartPr>
-        <w:name w:val="9A1ED91E90EB4C66ABAAD7CF52F2714D"/>
-        <w:category>
-          <w:name w:val="General"/>
-          <w:gallery w:val="placeholder"/>
-        </w:category>
-        <w:types>
-          <w:type w:val="bbPlcHdr"/>
-        </w:types>
-        <w:behaviors>
-          <w:behavior w:val="content"/>
-        </w:behaviors>
-        <w:guid w:val="{0F7350EC-E1CF-45D0-AEBE-E1A7ACBDD32D}"/>
-      </w:docPartPr>
-      <w:docPartBody>
-        <w:p>
-          <w:pPr>
-            <w:pStyle w:val="9A1ED91E90EB4C66ABAAD7CF52F2714D"/>
-          </w:pPr>
-          <w:r>
-            <w:rPr>
-              <w:rStyle w:val="PlaceholderText"/>
+              <w:rStyle w:val="Textodelmarcadordeposicin"/>
             </w:rPr>
             <w:t>Haga clic o pulse aquí para escribir texto.</w:t>
           </w:r>
@@ -10852,94 +9977,7 @@
           </w:pPr>
           <w:r>
             <w:rPr>
-              <w:rStyle w:val="PlaceholderText"/>
-            </w:rPr>
-            <w:t>Haga clic o pulse aquí para escribir texto.</w:t>
-          </w:r>
-        </w:p>
-      </w:docPartBody>
-    </w:docPart>
-    <w:docPart>
-      <w:docPartPr>
-        <w:name w:val="88B887F900EC475DA8B7FD987E527FD2"/>
-        <w:category>
-          <w:name w:val="General"/>
-          <w:gallery w:val="placeholder"/>
-        </w:category>
-        <w:types>
-          <w:type w:val="bbPlcHdr"/>
-        </w:types>
-        <w:behaviors>
-          <w:behavior w:val="content"/>
-        </w:behaviors>
-        <w:guid w:val="{0DEA55B8-DF97-4373-8DA0-CA97AAD0D2AC}"/>
-      </w:docPartPr>
-      <w:docPartBody>
-        <w:p>
-          <w:pPr>
-            <w:pStyle w:val="88B887F900EC475DA8B7FD987E527FD2"/>
-          </w:pPr>
-          <w:r>
-            <w:rPr>
-              <w:rStyle w:val="PlaceholderText"/>
-            </w:rPr>
-            <w:t>Haga clic o pulse aquí para escribir texto.</w:t>
-          </w:r>
-        </w:p>
-      </w:docPartBody>
-    </w:docPart>
-    <w:docPart>
-      <w:docPartPr>
-        <w:name w:val="C6AECAF0975B4417A271222FF804A16A"/>
-        <w:category>
-          <w:name w:val="General"/>
-          <w:gallery w:val="placeholder"/>
-        </w:category>
-        <w:types>
-          <w:type w:val="bbPlcHdr"/>
-        </w:types>
-        <w:behaviors>
-          <w:behavior w:val="content"/>
-        </w:behaviors>
-        <w:guid w:val="{310BC349-5B2C-47C0-B9DA-4FBAF1F895D1}"/>
-      </w:docPartPr>
-      <w:docPartBody>
-        <w:p>
-          <w:pPr>
-            <w:pStyle w:val="C6AECAF0975B4417A271222FF804A16A"/>
-          </w:pPr>
-          <w:r>
-            <w:rPr>
-              <w:rStyle w:val="PlaceholderText"/>
-            </w:rPr>
-            <w:t>Haga clic o pulse aquí para escribir texto.</w:t>
-          </w:r>
-        </w:p>
-      </w:docPartBody>
-    </w:docPart>
-    <w:docPart>
-      <w:docPartPr>
-        <w:name w:val="6E9C27816066486F8F317B23B3420EDC"/>
-        <w:category>
-          <w:name w:val="General"/>
-          <w:gallery w:val="placeholder"/>
-        </w:category>
-        <w:types>
-          <w:type w:val="bbPlcHdr"/>
-        </w:types>
-        <w:behaviors>
-          <w:behavior w:val="content"/>
-        </w:behaviors>
-        <w:guid w:val="{4A1CDB4D-3770-4B36-9ECC-7878D173F8A6}"/>
-      </w:docPartPr>
-      <w:docPartBody>
-        <w:p>
-          <w:pPr>
-            <w:pStyle w:val="6E9C27816066486F8F317B23B3420EDC"/>
-          </w:pPr>
-          <w:r>
-            <w:rPr>
-              <w:rStyle w:val="PlaceholderText"/>
+              <w:rStyle w:val="Textodelmarcadordeposicin"/>
             </w:rPr>
             <w:t>Haga clic o pulse aquí para escribir texto.</w:t>
           </w:r>
@@ -10968,7 +10006,7 @@
           </w:pPr>
           <w:r>
             <w:rPr>
-              <w:rStyle w:val="PlaceholderText"/>
+              <w:rStyle w:val="Textodelmarcadordeposicin"/>
             </w:rPr>
             <w:t>Haga clic o pulse aquí para escribir texto.</w:t>
           </w:r>
@@ -10977,7 +10015,7 @@
     </w:docPart>
     <w:docPart>
       <w:docPartPr>
-        <w:name w:val="717763B4C871447A86295C81458737E7"/>
+        <w:name w:val="6C7F4434114C4A379E1CA531AF92C586"/>
         <w:category>
           <w:name w:val="General"/>
           <w:gallery w:val="placeholder"/>
@@ -10988,16 +10026,103 @@
         <w:behaviors>
           <w:behavior w:val="content"/>
         </w:behaviors>
-        <w:guid w:val="{184B46FE-EF07-4A5C-8FA3-0E7912727037}"/>
+        <w:guid w:val="{96DE8974-3799-4774-9345-A03EAAFA684B}"/>
       </w:docPartPr>
       <w:docPartBody>
         <w:p>
           <w:pPr>
-            <w:pStyle w:val="717763B4C871447A86295C81458737E7"/>
+            <w:pStyle w:val="6C7F4434114C4A379E1CA531AF92C586"/>
           </w:pPr>
           <w:r>
             <w:rPr>
-              <w:rStyle w:val="PlaceholderText"/>
+              <w:rStyle w:val="Textodelmarcadordeposicin"/>
+            </w:rPr>
+            <w:t>Haga clic o pulse aquí para escribir texto.</w:t>
+          </w:r>
+        </w:p>
+      </w:docPartBody>
+    </w:docPart>
+    <w:docPart>
+      <w:docPartPr>
+        <w:name w:val="2488D2365E684C258C059FFFDCAC6EA3"/>
+        <w:category>
+          <w:name w:val="General"/>
+          <w:gallery w:val="placeholder"/>
+        </w:category>
+        <w:types>
+          <w:type w:val="bbPlcHdr"/>
+        </w:types>
+        <w:behaviors>
+          <w:behavior w:val="content"/>
+        </w:behaviors>
+        <w:guid w:val="{358A2B70-482F-4198-A17F-2CF16D81C5D5}"/>
+      </w:docPartPr>
+      <w:docPartBody>
+        <w:p>
+          <w:pPr>
+            <w:pStyle w:val="2488D2365E684C258C059FFFDCAC6EA3"/>
+          </w:pPr>
+          <w:r>
+            <w:rPr>
+              <w:rStyle w:val="Textodelmarcadordeposicin"/>
+            </w:rPr>
+            <w:t>Haga clic o pulse aquí para escribir texto.</w:t>
+          </w:r>
+        </w:p>
+      </w:docPartBody>
+    </w:docPart>
+    <w:docPart>
+      <w:docPartPr>
+        <w:name w:val="863FCE79C907418EAD72ACE9E9ADCC08"/>
+        <w:category>
+          <w:name w:val="General"/>
+          <w:gallery w:val="placeholder"/>
+        </w:category>
+        <w:types>
+          <w:type w:val="bbPlcHdr"/>
+        </w:types>
+        <w:behaviors>
+          <w:behavior w:val="content"/>
+        </w:behaviors>
+        <w:guid w:val="{F24F690B-2391-40F5-B8FA-F28D38233F84}"/>
+      </w:docPartPr>
+      <w:docPartBody>
+        <w:p>
+          <w:pPr>
+            <w:pStyle w:val="863FCE79C907418EAD72ACE9E9ADCC08"/>
+          </w:pPr>
+          <w:r>
+            <w:rPr>
+              <w:rStyle w:val="Textodelmarcadordeposicin"/>
+            </w:rPr>
+            <w:t>Haga clic o pulse aquí para escribir texto.</w:t>
+          </w:r>
+        </w:p>
+      </w:docPartBody>
+    </w:docPart>
+    <w:docPart>
+      <w:docPartPr>
+        <w:name w:val="78AA650083104155B7807224A1C778A8"/>
+        <w:category>
+          <w:name w:val="General"/>
+          <w:gallery w:val="placeholder"/>
+        </w:category>
+        <w:types>
+          <w:type w:val="bbPlcHdr"/>
+        </w:types>
+        <w:behaviors>
+          <w:behavior w:val="content"/>
+        </w:behaviors>
+        <w:guid w:val="{EBA38A47-0807-45AB-B220-9AE82E0C7D0B}"/>
+      </w:docPartPr>
+      <w:docPartBody>
+        <w:p>
+          <w:pPr>
+            <w:pStyle w:val="78AA650083104155B7807224A1C778A8"/>
+          </w:pPr>
+          <w:r>
+            <w:rPr>
+              <w:rStyle w:val="Textodelmarcadordeposicin"/>
             </w:rPr>
             <w:t>Haga clic o pulse aquí para escribir texto.</w:t>
           </w:r>
@@ -11043,7 +10168,7 @@
     <w:charset w:val="00"/>
     <w:family w:val="swiss"/>
     <w:pitch w:val="variable"/>
-    <w:sig w:usb0="E4002EFF" w:usb1="C000247B" w:usb2="00000009" w:usb3="00000000" w:csb0="000001FF" w:csb1="00000000"/>
+    <w:sig w:usb0="E4002EFF" w:usb1="C200247B" w:usb2="00000009" w:usb3="00000000" w:csb0="000001FF" w:csb1="00000000"/>
   </w:font>
   <w:font w:name="Arial">
     <w:panose1 w:val="020B0604020202020204"/>
@@ -11057,7 +10182,7 @@
     <w:charset w:val="00"/>
     <w:family w:val="swiss"/>
     <w:pitch w:val="variable"/>
-    <w:sig w:usb0="E4002EFF" w:usb1="C000247B" w:usb2="00000009" w:usb3="00000000" w:csb0="000001FF" w:csb1="00000000"/>
+    <w:sig w:usb0="E4002EFF" w:usb1="C200247B" w:usb2="00000009" w:usb3="00000000" w:csb0="000001FF" w:csb1="00000000"/>
   </w:font>
   <w:font w:name="Yu Gothic Light">
     <w:altName w:val="游ゴシック Light"/>
@@ -11142,6 +10267,7 @@
     <w:rsid w:val="00260AAC"/>
     <w:rsid w:val="002B7A50"/>
     <w:rsid w:val="00313B58"/>
+    <w:rsid w:val="003342EB"/>
     <w:rsid w:val="00336824"/>
     <w:rsid w:val="00356E6D"/>
     <w:rsid w:val="00364D10"/>
@@ -11160,6 +10286,7 @@
     <w:rsid w:val="004C0766"/>
     <w:rsid w:val="004E7F77"/>
     <w:rsid w:val="00522668"/>
+    <w:rsid w:val="00536616"/>
     <w:rsid w:val="00562343"/>
     <w:rsid w:val="005640FA"/>
     <w:rsid w:val="005B3798"/>
@@ -11172,11 +10299,13 @@
     <w:rsid w:val="006979C5"/>
     <w:rsid w:val="006B2BEC"/>
     <w:rsid w:val="006F209A"/>
+    <w:rsid w:val="007125C1"/>
     <w:rsid w:val="00765401"/>
     <w:rsid w:val="00781BED"/>
     <w:rsid w:val="00790E22"/>
     <w:rsid w:val="00802250"/>
     <w:rsid w:val="0082287A"/>
+    <w:rsid w:val="00822EB8"/>
     <w:rsid w:val="00841220"/>
     <w:rsid w:val="008B1087"/>
     <w:rsid w:val="008B2B2C"/>
@@ -11186,6 +10315,7 @@
     <w:rsid w:val="00946AA5"/>
     <w:rsid w:val="00953D97"/>
     <w:rsid w:val="009675E3"/>
+    <w:rsid w:val="009B0736"/>
     <w:rsid w:val="009F61B1"/>
     <w:rsid w:val="00A011E1"/>
     <w:rsid w:val="00A04483"/>
@@ -11198,6 +10328,7 @@
     <w:rsid w:val="00B55352"/>
     <w:rsid w:val="00BB0EAB"/>
     <w:rsid w:val="00BD15BA"/>
+    <w:rsid w:val="00BF04DA"/>
     <w:rsid w:val="00C17266"/>
     <w:rsid w:val="00C63AB0"/>
     <w:rsid w:val="00C9535D"/>
@@ -11644,13 +10775,13 @@
     <w:name w:val="Normal"/>
     <w:qFormat/>
   </w:style>
-  <w:style w:type="character" w:default="1" w:styleId="DefaultParagraphFont">
+  <w:style w:type="character" w:default="1" w:styleId="Fuentedeprrafopredeter">
     <w:name w:val="Default Paragraph Font"/>
     <w:uiPriority w:val="1"/>
     <w:semiHidden/>
     <w:unhideWhenUsed/>
   </w:style>
-  <w:style w:type="table" w:default="1" w:styleId="TableNormal">
+  <w:style w:type="table" w:default="1" w:styleId="Tablanormal">
     <w:name w:val="Normal Table"/>
     <w:uiPriority w:val="99"/>
     <w:semiHidden/>
@@ -11665,18 +10796,18 @@
       </w:tblCellMar>
     </w:tblPr>
   </w:style>
-  <w:style w:type="numbering" w:default="1" w:styleId="NoList">
+  <w:style w:type="numbering" w:default="1" w:styleId="Sinlista">
     <w:name w:val="No List"/>
     <w:uiPriority w:val="99"/>
     <w:semiHidden/>
     <w:unhideWhenUsed/>
   </w:style>
-  <w:style w:type="character" w:styleId="PlaceholderText">
+  <w:style w:type="character" w:styleId="Textodelmarcadordeposicin">
     <w:name w:val="Placeholder Text"/>
-    <w:basedOn w:val="DefaultParagraphFont"/>
+    <w:basedOn w:val="Fuentedeprrafopredeter"/>
     <w:uiPriority w:val="99"/>
     <w:semiHidden/>
-    <w:rsid w:val="00F20CA2"/>
+    <w:rsid w:val="007125C1"/>
     <w:rPr>
       <w:color w:val="808080"/>
     </w:rPr>
@@ -12612,6 +11743,50 @@
       <w:sz w:val="24"/>
       <w:szCs w:val="24"/>
       <w:lang w:val="en-US" w:eastAsia="en-US"/>
+    </w:rPr>
+  </w:style>
+  <w:style w:type="paragraph" w:customStyle="1" w:styleId="6C7F4434114C4A379E1CA531AF92C586">
+    <w:name w:val="6C7F4434114C4A379E1CA531AF92C586"/>
+    <w:rsid w:val="00822EB8"/>
+    <w:pPr>
+      <w:spacing w:line="278" w:lineRule="auto"/>
+    </w:pPr>
+    <w:rPr>
+      <w:sz w:val="24"/>
+      <w:szCs w:val="24"/>
+    </w:rPr>
+  </w:style>
+  <w:style w:type="paragraph" w:customStyle="1" w:styleId="2488D2365E684C258C059FFFDCAC6EA3">
+    <w:name w:val="2488D2365E684C258C059FFFDCAC6EA3"/>
+    <w:rsid w:val="00822EB8"/>
+    <w:pPr>
+      <w:spacing w:line="278" w:lineRule="auto"/>
+    </w:pPr>
+    <w:rPr>
+      <w:sz w:val="24"/>
+      <w:szCs w:val="24"/>
+    </w:rPr>
+  </w:style>
+  <w:style w:type="paragraph" w:customStyle="1" w:styleId="863FCE79C907418EAD72ACE9E9ADCC08">
+    <w:name w:val="863FCE79C907418EAD72ACE9E9ADCC08"/>
+    <w:rsid w:val="007125C1"/>
+    <w:pPr>
+      <w:spacing w:line="278" w:lineRule="auto"/>
+    </w:pPr>
+    <w:rPr>
+      <w:sz w:val="24"/>
+      <w:szCs w:val="24"/>
+    </w:rPr>
+  </w:style>
+  <w:style w:type="paragraph" w:customStyle="1" w:styleId="78AA650083104155B7807224A1C778A8">
+    <w:name w:val="78AA650083104155B7807224A1C778A8"/>
+    <w:rsid w:val="007125C1"/>
+    <w:pPr>
+      <w:spacing w:line="278" w:lineRule="auto"/>
+    </w:pPr>
+    <w:rPr>
+      <w:sz w:val="24"/>
+      <w:szCs w:val="24"/>
     </w:rPr>
   </w:style>
 </w:styles>
@@ -12920,10 +12095,6 @@
 </file>
 
 <file path=customXml/item1.xml><?xml version="1.0" encoding="utf-8"?>
-<b:Sources xmlns:b="http://schemas.openxmlformats.org/officeDocument/2006/bibliography" xmlns="http://schemas.openxmlformats.org/officeDocument/2006/bibliography" SelectedStyle="\APASixthEditionOfficeOnline.xsl" StyleName="APA" Version="6"/>
-</file>
-
-<file path=customXml/item2.xml><?xml version="1.0" encoding="utf-8"?>
 <?mso-contentType ?>
 <FormTemplates xmlns="http://schemas.microsoft.com/sharepoint/v3/contenttype/forms">
   <Display>DocumentLibraryForm</Display>
@@ -12932,7 +12103,7 @@
 </FormTemplates>
 </file>
 
-<file path=customXml/item3.xml><?xml version="1.0" encoding="utf-8"?>
+<file path=customXml/item2.xml><?xml version="1.0" encoding="utf-8"?>
 <ct:contentTypeSchema xmlns:ct="http://schemas.microsoft.com/office/2006/metadata/contentType" xmlns:ma="http://schemas.microsoft.com/office/2006/metadata/properties/metaAttributes" ct:_="" ma:_="" ma:contentTypeName="Documento" ma:contentTypeID="0x01010039D6CF02E7455246AE3945214E45ABE8" ma:contentTypeVersion="9" ma:contentTypeDescription="Crear nuevo documento." ma:contentTypeScope="" ma:versionID="41b9f3defc91fd10c2c66e17a6b23eca">
   <xsd:schema xmlns:xsd="http://www.w3.org/2001/XMLSchema" xmlns:xs="http://www.w3.org/2001/XMLSchema" xmlns:p="http://schemas.microsoft.com/office/2006/metadata/properties" xmlns:ns3="fc5cef65-15c2-4c5e-a501-7e35e06e3dca" xmlns:ns4="15ebf821-7056-4ff7-9be2-07d1ad63f410" targetNamespace="http://schemas.microsoft.com/office/2006/metadata/properties" ma:root="true" ma:fieldsID="b81bceb50580c8d5c1c1bad613eff94c" ns3:_="" ns4:_="">
     <xsd:import namespace="fc5cef65-15c2-4c5e-a501-7e35e06e3dca"/>
@@ -13127,7 +12298,7 @@
 </ct:contentTypeSchema>
 </file>
 
-<file path=customXml/item4.xml><?xml version="1.0" encoding="utf-8"?>
+<file path=customXml/item3.xml><?xml version="1.0" encoding="utf-8"?>
 <p:properties xmlns:p="http://schemas.microsoft.com/office/2006/metadata/properties" xmlns:xsi="http://www.w3.org/2001/XMLSchema-instance" xmlns:pc="http://schemas.microsoft.com/office/infopath/2007/PartnerControls">
   <documentManagement>
     <_activity xmlns="fc5cef65-15c2-4c5e-a501-7e35e06e3dca" xsi:nil="true"/>
@@ -13135,15 +12306,11 @@
 </p:properties>
 </file>
 
-<file path=customXml/itemProps1.xml><?xml version="1.0" encoding="utf-8"?>
-<ds:datastoreItem xmlns:ds="http://schemas.openxmlformats.org/officeDocument/2006/customXml" ds:itemID="{B4E26A6D-8352-41BE-9CD6-4DEA347347E4}">
-  <ds:schemaRefs>
-    <ds:schemaRef ds:uri="http://schemas.openxmlformats.org/officeDocument/2006/bibliography"/>
-  </ds:schemaRefs>
-</ds:datastoreItem>
+<file path=customXml/item4.xml><?xml version="1.0" encoding="utf-8"?>
+<b:Sources xmlns:b="http://schemas.openxmlformats.org/officeDocument/2006/bibliography" xmlns="http://schemas.openxmlformats.org/officeDocument/2006/bibliography" SelectedStyle="\APASixthEditionOfficeOnline.xsl" StyleName="APA" Version="6"/>
 </file>
 
-<file path=customXml/itemProps2.xml><?xml version="1.0" encoding="utf-8"?>
+<file path=customXml/itemProps1.xml><?xml version="1.0" encoding="utf-8"?>
 <ds:datastoreItem xmlns:ds="http://schemas.openxmlformats.org/officeDocument/2006/customXml" ds:itemID="{0CEA6DCD-EE99-495B-997E-8ABA86FDEB2A}">
   <ds:schemaRefs>
     <ds:schemaRef ds:uri="http://schemas.microsoft.com/sharepoint/v3/contenttype/forms"/>
@@ -13151,7 +12318,7 @@
 </ds:datastoreItem>
 </file>
 
-<file path=customXml/itemProps3.xml><?xml version="1.0" encoding="utf-8"?>
+<file path=customXml/itemProps2.xml><?xml version="1.0" encoding="utf-8"?>
 <ds:datastoreItem xmlns:ds="http://schemas.openxmlformats.org/officeDocument/2006/customXml" ds:itemID="{00AD9BDE-5AA6-4D93-9D40-B7BE9CE99CE7}">
   <ds:schemaRefs>
     <ds:schemaRef ds:uri="http://schemas.microsoft.com/office/2006/metadata/contentType"/>
@@ -13170,7 +12337,7 @@
 </ds:datastoreItem>
 </file>
 
-<file path=customXml/itemProps4.xml><?xml version="1.0" encoding="utf-8"?>
+<file path=customXml/itemProps3.xml><?xml version="1.0" encoding="utf-8"?>
 <ds:datastoreItem xmlns:ds="http://schemas.openxmlformats.org/officeDocument/2006/customXml" ds:itemID="{B86ACB83-CF7B-4871-9316-EE7B97FE742B}">
   <ds:schemaRefs>
     <ds:schemaRef ds:uri="http://schemas.microsoft.com/office/2006/metadata/properties"/>
@@ -13178,4 +12345,12 @@
     <ds:schemaRef ds:uri="fc5cef65-15c2-4c5e-a501-7e35e06e3dca"/>
   </ds:schemaRefs>
 </ds:datastoreItem>
+</file>
+
+<file path=customXml/itemProps4.xml><?xml version="1.0" encoding="utf-8"?>
+<ds:datastoreItem xmlns:ds="http://schemas.openxmlformats.org/officeDocument/2006/customXml" ds:itemID="{B4E26A6D-8352-41BE-9CD6-4DEA347347E4}">
+  <ds:schemaRefs>
+    <ds:schemaRef ds:uri="http://schemas.openxmlformats.org/officeDocument/2006/bibliography"/>
+  </ds:schemaRefs>
+</ds:datastoreItem>
 </file>
</xml_diff>